<commit_message>
1.2.0.0  - Added option to turn on the phrase in lower part of the screen for showing different kinds of additional discribtions.  - Added options for lower phrase customisation, such as font color customisation, font size customisation etc.  - Added saving behavoir for new options
 - Removed bug, when pointPanel in memberPanel, while being resized, had wrong behavior
</commit_message>
<xml_diff>
--- a/Roadmap.docx
+++ b/Roadmap.docx
@@ -79,28 +79,7 @@
           <w:sz w:val="24"/>
           <w:szCs w:val="24"/>
         </w:rPr>
-        <w:t xml:space="preserve"> </w:t>
-      </w:r>
-      <w:r>
-        <w:rPr>
-          <w:sz w:val="24"/>
-          <w:szCs w:val="24"/>
-        </w:rPr>
-        <w:t>–</w:t>
-      </w:r>
-      <w:r>
-        <w:rPr>
-          <w:sz w:val="24"/>
-          <w:szCs w:val="24"/>
-        </w:rPr>
-        <w:t xml:space="preserve"> баг</w:t>
-      </w:r>
-      <w:r>
-        <w:rPr>
-          <w:sz w:val="24"/>
-          <w:szCs w:val="24"/>
-        </w:rPr>
-        <w:t>, требующий устранения</w:t>
+        <w:t xml:space="preserve"> – баг, требующий устранения</w:t>
       </w:r>
     </w:p>
     <w:p>
@@ -207,7 +186,7 @@
       <w:r>
         <w:rPr>
           <w:sz w:val="40"/>
-          <w:highlight w:val="yellow"/>
+          <w:highlight w:val="green"/>
         </w:rPr>
         <w:t>Буквы “Н” и “Х”</w:t>
       </w:r>
@@ -344,7 +323,31 @@
         <w:rPr>
           <w:sz w:val="24"/>
         </w:rPr>
-        <w:t xml:space="preserve"> означает, что в данном этапе конкурса участник получил 0 баллов. После смены жюри все участники, которые отсутствовали в данном туре и те, кто получил 0 баллов, сразу же помечаются соответствующими буквами.</w:t>
+        <w:t xml:space="preserve"> означает, что в данном этапе конкурса участник</w:t>
+      </w:r>
+      <w:r>
+        <w:rPr>
+          <w:sz w:val="24"/>
+        </w:rPr>
+        <w:t xml:space="preserve"> не</w:t>
+      </w:r>
+      <w:r>
+        <w:rPr>
+          <w:sz w:val="24"/>
+        </w:rPr>
+        <w:t xml:space="preserve"> получил баллов. После смены жюри все участники, которые отсутствовали в данном туре и те, кто</w:t>
+      </w:r>
+      <w:r>
+        <w:rPr>
+          <w:sz w:val="24"/>
+        </w:rPr>
+        <w:t xml:space="preserve"> не</w:t>
+      </w:r>
+      <w:r>
+        <w:rPr>
+          <w:sz w:val="24"/>
+        </w:rPr>
+        <w:t xml:space="preserve"> получил баллов, сразу же помечаются соответствующими буквами.</w:t>
       </w:r>
     </w:p>
     <w:p>
@@ -388,8 +391,6 @@
         </w:rPr>
         <w:t>При сортировке от наименьшего к наибольшему в начале стоят участники, у которых буквы вместо цифр. При сортировке от наибольшего к меньшему участники с буквами стоят в самом конце.</w:t>
       </w:r>
-      <w:bookmarkStart w:id="0" w:name="_GoBack"/>
-      <w:bookmarkEnd w:id="0"/>
       <w:r>
         <w:rPr>
           <w:sz w:val="24"/>
@@ -500,9 +501,15 @@
       <w:r>
         <w:rPr>
           <w:sz w:val="24"/>
+          <w:lang w:val="en-US"/>
         </w:rPr>
         <w:lastRenderedPageBreak/>
         <w:tab/>
+      </w:r>
+      <w:r>
+        <w:rPr>
+          <w:sz w:val="24"/>
+        </w:rPr>
         <w:t>А</w:t>
       </w:r>
       <w:r>
@@ -524,7 +531,14 @@
           <w:sz w:val="24"/>
           <w:lang w:val="en-US"/>
         </w:rPr>
-        <w:t>MEMBER_NO_POINTS = 0</w:t>
+        <w:t>ME</w:t>
+      </w:r>
+      <w:r>
+        <w:rPr>
+          <w:sz w:val="24"/>
+          <w:lang w:val="en-US"/>
+        </w:rPr>
+        <w:t>MBER_NO_POINTS = -1</w:t>
       </w:r>
     </w:p>
     <w:p>
@@ -546,7 +560,7 @@
         <w:rPr>
           <w:sz w:val="24"/>
         </w:rPr>
-        <w:t>Участник не получил баллов</w:t>
+        <w:t>У участника вообще нет результатов</w:t>
       </w:r>
     </w:p>
     <w:p>
@@ -564,13 +578,11 @@
         <w:ind w:left="360"/>
         <w:rPr>
           <w:sz w:val="24"/>
-          <w:lang w:val="en-US"/>
-        </w:rPr>
-      </w:pPr>
-      <w:r>
-        <w:rPr>
-          <w:sz w:val="24"/>
-          <w:lang w:val="en-US"/>
+        </w:rPr>
+      </w:pPr>
+      <w:r>
+        <w:rPr>
+          <w:sz w:val="24"/>
         </w:rPr>
         <w:tab/>
       </w:r>
@@ -585,14 +597,39 @@
           <w:sz w:val="24"/>
           <w:lang w:val="en-US"/>
         </w:rPr>
-        <w:t>double MEMBER_ABSENT</w:t>
-      </w:r>
-      <w:r>
-        <w:rPr>
-          <w:sz w:val="24"/>
-          <w:lang w:val="en-US"/>
-        </w:rPr>
-        <w:t xml:space="preserve"> = -1</w:t>
+        <w:t>double</w:t>
+      </w:r>
+      <w:r>
+        <w:rPr>
+          <w:sz w:val="24"/>
+        </w:rPr>
+        <w:t xml:space="preserve"> </w:t>
+      </w:r>
+      <w:r>
+        <w:rPr>
+          <w:sz w:val="24"/>
+          <w:lang w:val="en-US"/>
+        </w:rPr>
+        <w:t>MEMBER</w:t>
+      </w:r>
+      <w:r>
+        <w:rPr>
+          <w:sz w:val="24"/>
+        </w:rPr>
+        <w:t>_</w:t>
+      </w:r>
+      <w:r>
+        <w:rPr>
+          <w:sz w:val="24"/>
+          <w:lang w:val="en-US"/>
+        </w:rPr>
+        <w:t>ABSENT</w:t>
+      </w:r>
+      <w:r>
+        <w:rPr>
+          <w:sz w:val="24"/>
+        </w:rPr>
+        <w:t xml:space="preserve"> = -2</w:t>
       </w:r>
     </w:p>
     <w:p>
@@ -609,6 +646,76 @@
         </w:rPr>
         <w:tab/>
         <w:t>Участник отсутствовал</w:t>
+      </w:r>
+    </w:p>
+    <w:p>
+      <w:pPr>
+        <w:spacing w:after="0"/>
+        <w:ind w:left="360"/>
+        <w:rPr>
+          <w:sz w:val="24"/>
+        </w:rPr>
+      </w:pPr>
+    </w:p>
+    <w:p>
+      <w:pPr>
+        <w:spacing w:after="0"/>
+        <w:ind w:left="360"/>
+        <w:rPr>
+          <w:sz w:val="24"/>
+          <w:lang w:val="en-US"/>
+        </w:rPr>
+      </w:pPr>
+      <w:r>
+        <w:rPr>
+          <w:sz w:val="24"/>
+        </w:rPr>
+        <w:tab/>
+        <w:t>В</w:t>
+      </w:r>
+      <w:r>
+        <w:rPr>
+          <w:sz w:val="24"/>
+          <w:lang w:val="en-US"/>
+        </w:rPr>
+        <w:t xml:space="preserve">: </w:t>
+      </w:r>
+      <w:r>
+        <w:rPr>
+          <w:sz w:val="24"/>
+          <w:lang w:val="en-US"/>
+        </w:rPr>
+        <w:t>double VIEWER_POINTS_USED = -3</w:t>
+      </w:r>
+    </w:p>
+    <w:p>
+      <w:pPr>
+        <w:spacing w:after="0"/>
+        <w:ind w:left="360"/>
+        <w:rPr>
+          <w:sz w:val="24"/>
+        </w:rPr>
+      </w:pPr>
+      <w:r>
+        <w:rPr>
+          <w:sz w:val="24"/>
+        </w:rPr>
+        <w:tab/>
+        <w:t xml:space="preserve">Служебная константа. Балл </w:t>
+      </w:r>
+      <w:proofErr w:type="gramStart"/>
+      <w:r>
+        <w:rPr>
+          <w:sz w:val="24"/>
+        </w:rPr>
+        <w:t>использован</w:t>
+      </w:r>
+      <w:proofErr w:type="gramEnd"/>
+      <w:r>
+        <w:rPr>
+          <w:sz w:val="24"/>
+        </w:rPr>
+        <w:t xml:space="preserve"> и он уже присвоен</w:t>
       </w:r>
     </w:p>
     <w:p>
@@ -664,6 +771,7 @@
         </w:rPr>
         <w:t xml:space="preserve"> свойство класса </w:t>
       </w:r>
+      <w:proofErr w:type="spellStart"/>
       <w:r>
         <w:rPr>
           <w:sz w:val="24"/>
@@ -671,6 +779,7 @@
         </w:rPr>
         <w:t>MemberBar</w:t>
       </w:r>
+      <w:proofErr w:type="spellEnd"/>
     </w:p>
     <w:p>
       <w:pPr>
@@ -709,6 +818,7 @@
         </w:rPr>
         <w:t xml:space="preserve">и </w:t>
       </w:r>
+      <w:proofErr w:type="spellStart"/>
       <w:r>
         <w:rPr>
           <w:sz w:val="24"/>
@@ -716,6 +826,7 @@
         </w:rPr>
         <w:t>FastViewer</w:t>
       </w:r>
+      <w:proofErr w:type="spellEnd"/>
       <w:r>
         <w:rPr>
           <w:sz w:val="24"/>
@@ -854,6 +965,7 @@
         </w:rPr>
         <w:t xml:space="preserve">Б. </w:t>
       </w:r>
+      <w:proofErr w:type="spellStart"/>
       <w:r>
         <w:rPr>
           <w:sz w:val="24"/>
@@ -861,6 +973,7 @@
         </w:rPr>
         <w:t>FastViewer</w:t>
       </w:r>
+      <w:proofErr w:type="spellEnd"/>
       <w:r>
         <w:rPr>
           <w:sz w:val="24"/>
@@ -948,12 +1061,14 @@
       <w:r>
         <w:t xml:space="preserve">Класс </w:t>
       </w:r>
+      <w:proofErr w:type="spellStart"/>
       <w:r>
         <w:rPr>
           <w:lang w:val="en-US"/>
         </w:rPr>
         <w:t>SaveFileDialog</w:t>
       </w:r>
+      <w:proofErr w:type="spellEnd"/>
       <w:r>
         <w:t xml:space="preserve"> </w:t>
       </w:r>
@@ -984,12 +1099,14 @@
         <w:tab/>
         <w:t xml:space="preserve">Добавить соответствующий пункт в окне </w:t>
       </w:r>
+      <w:proofErr w:type="spellStart"/>
       <w:r>
         <w:rPr>
           <w:lang w:val="en-US"/>
         </w:rPr>
         <w:t>MainWindow</w:t>
       </w:r>
+      <w:proofErr w:type="spellEnd"/>
       <w:r>
         <w:t xml:space="preserve"> в верхней панели, в выпадающем меню.</w:t>
       </w:r>
@@ -998,6 +1115,49 @@
       <w:pPr>
         <w:spacing w:after="0"/>
       </w:pPr>
+      <w:bookmarkStart w:id="0" w:name="_GoBack"/>
+      <w:bookmarkEnd w:id="0"/>
+    </w:p>
+    <w:p>
+      <w:pPr>
+        <w:spacing w:after="0"/>
+      </w:pPr>
+      <w:r>
+        <w:rPr>
+          <w:sz w:val="40"/>
+          <w:highlight w:val="green"/>
+        </w:rPr>
+        <w:t>Надписи</w:t>
+      </w:r>
+    </w:p>
+    <w:p>
+      <w:pPr>
+        <w:spacing w:after="0"/>
+      </w:pPr>
+    </w:p>
+    <w:p>
+      <w:pPr>
+        <w:spacing w:after="0"/>
+      </w:pPr>
+      <w:r>
+        <w:tab/>
+        <w:t>Добавить поясняющую надпись в нижней части экрана, которая будет пояснять назначение Х и Н букв по умолчанию. Надпись должна быть изменяемой.</w:t>
+      </w:r>
+    </w:p>
+    <w:p>
+      <w:pPr>
+        <w:spacing w:after="0"/>
+      </w:pPr>
+      <w:r>
+        <w:tab/>
+        <w:t>Также добавить надписи к колонкам, которые тоже должны быть редактируемыми</w:t>
+      </w:r>
+      <w:r>
+        <w:t>.</w:t>
+      </w:r>
+      <w:r>
+        <w:t xml:space="preserve"> </w:t>
+      </w:r>
     </w:p>
     <w:p>
       <w:pPr>
@@ -1052,12 +1212,21 @@
         <w:tab/>
         <w:t>Условно говоря на данный момент в программе уже задано три диапазона. С 1 по 1 участник (золотой цвет), с 2 по 2 участник (</w:t>
       </w:r>
-      <w:r>
-        <w:rPr>
-          <w:sz w:val="24"/>
-          <w:szCs w:val="24"/>
-        </w:rPr>
-        <w:t xml:space="preserve">серебрянный </w:t>
+      <w:proofErr w:type="spellStart"/>
+      <w:r>
+        <w:rPr>
+          <w:sz w:val="24"/>
+          <w:szCs w:val="24"/>
+        </w:rPr>
+        <w:t>серебрянный</w:t>
+      </w:r>
+      <w:proofErr w:type="spellEnd"/>
+      <w:r>
+        <w:rPr>
+          <w:sz w:val="24"/>
+          <w:szCs w:val="24"/>
+        </w:rPr>
+        <w:t xml:space="preserve"> </w:t>
       </w:r>
       <w:r>
         <w:rPr>
@@ -1091,11 +1260,30 @@
           <w:szCs w:val="24"/>
         </w:rPr>
       </w:pPr>
-      <w:r>
-        <w:rPr>
-          <w:sz w:val="24"/>
-          <w:szCs w:val="24"/>
-        </w:rPr>
+    </w:p>
+    <w:p>
+      <w:pPr>
+        <w:spacing w:after="0"/>
+        <w:rPr>
+          <w:sz w:val="24"/>
+          <w:szCs w:val="24"/>
+        </w:rPr>
+      </w:pPr>
+    </w:p>
+    <w:p>
+      <w:pPr>
+        <w:spacing w:after="0"/>
+        <w:rPr>
+          <w:sz w:val="24"/>
+          <w:szCs w:val="24"/>
+        </w:rPr>
+      </w:pPr>
+      <w:r>
+        <w:rPr>
+          <w:sz w:val="24"/>
+          <w:szCs w:val="24"/>
+        </w:rPr>
+        <w:lastRenderedPageBreak/>
         <w:tab/>
       </w:r>
       <w:r>
@@ -1132,6 +1320,7 @@
         <w:tab/>
         <w:t xml:space="preserve">Убрать настройки цвета первого, второго и третьего места. Ликвидировать соответствующее сохранение и чтение в </w:t>
       </w:r>
+      <w:proofErr w:type="spellStart"/>
       <w:r>
         <w:rPr>
           <w:sz w:val="24"/>
@@ -1140,6 +1329,7 @@
         </w:rPr>
         <w:t>DataIO</w:t>
       </w:r>
+      <w:proofErr w:type="spellEnd"/>
       <w:r>
         <w:rPr>
           <w:sz w:val="24"/>
@@ -1216,7 +1406,6 @@
         <w:rPr>
           <w:sz w:val="24"/>
           <w:szCs w:val="24"/>
-          <w:lang w:val="en-US"/>
         </w:rPr>
         <w:t>:</w:t>
       </w:r>
@@ -1232,9 +1421,9 @@
           <w:color w:val="000000"/>
           <w:sz w:val="19"/>
           <w:szCs w:val="19"/>
-          <w:lang w:val="en-US"/>
-        </w:rPr>
-      </w:pPr>
+        </w:rPr>
+      </w:pPr>
+      <w:proofErr w:type="gramStart"/>
       <w:r>
         <w:rPr>
           <w:rFonts w:ascii="Consolas" w:hAnsi="Consolas" w:cs="Consolas"/>
@@ -1245,13 +1434,13 @@
         </w:rPr>
         <w:t>public</w:t>
       </w:r>
+      <w:proofErr w:type="gramEnd"/>
       <w:r>
         <w:rPr>
           <w:rFonts w:ascii="Consolas" w:hAnsi="Consolas" w:cs="Consolas"/>
           <w:color w:val="000000"/>
           <w:sz w:val="19"/>
           <w:szCs w:val="19"/>
-          <w:lang w:val="en-US"/>
         </w:rPr>
         <w:t xml:space="preserve"> </w:t>
       </w:r>
@@ -1271,10 +1460,10 @@
           <w:color w:val="000000"/>
           <w:sz w:val="19"/>
           <w:szCs w:val="19"/>
-          <w:lang w:val="en-US"/>
         </w:rPr>
         <w:t xml:space="preserve"> </w:t>
       </w:r>
+      <w:proofErr w:type="spellStart"/>
       <w:r>
         <w:rPr>
           <w:rFonts w:ascii="Consolas" w:hAnsi="Consolas" w:cs="Consolas"/>
@@ -1285,6 +1474,7 @@
         </w:rPr>
         <w:t>ContestRange</w:t>
       </w:r>
+      <w:proofErr w:type="spellEnd"/>
     </w:p>
     <w:p>
       <w:pPr>
@@ -1297,7 +1487,6 @@
           <w:color w:val="000000"/>
           <w:sz w:val="19"/>
           <w:szCs w:val="19"/>
-          <w:lang w:val="en-US"/>
         </w:rPr>
       </w:pPr>
       <w:r>
@@ -1306,7 +1495,6 @@
           <w:color w:val="000000"/>
           <w:sz w:val="19"/>
           <w:szCs w:val="19"/>
-          <w:lang w:val="en-US"/>
         </w:rPr>
         <w:t>{</w:t>
       </w:r>
@@ -1331,10 +1519,10 @@
           <w:color w:val="000000"/>
           <w:sz w:val="19"/>
           <w:szCs w:val="19"/>
-          <w:lang w:val="en-US"/>
         </w:rPr>
         <w:t xml:space="preserve">    </w:t>
       </w:r>
+      <w:proofErr w:type="gramStart"/>
       <w:r>
         <w:rPr>
           <w:rFonts w:ascii="Consolas" w:hAnsi="Consolas" w:cs="Consolas"/>
@@ -1345,6 +1533,7 @@
         </w:rPr>
         <w:t>public</w:t>
       </w:r>
+      <w:proofErr w:type="gramEnd"/>
       <w:r>
         <w:rPr>
           <w:rFonts w:ascii="Consolas" w:hAnsi="Consolas" w:cs="Consolas"/>
@@ -1438,9 +1627,9 @@
           <w:szCs w:val="19"/>
           <w:lang w:val="en-US"/>
         </w:rPr>
-        <w:lastRenderedPageBreak/>
         <w:t xml:space="preserve">    </w:t>
       </w:r>
+      <w:proofErr w:type="gramStart"/>
       <w:r>
         <w:rPr>
           <w:rFonts w:ascii="Consolas" w:hAnsi="Consolas" w:cs="Consolas"/>
@@ -1451,6 +1640,7 @@
         </w:rPr>
         <w:t>public</w:t>
       </w:r>
+      <w:proofErr w:type="gramEnd"/>
       <w:r>
         <w:rPr>
           <w:rFonts w:ascii="Consolas" w:hAnsi="Consolas" w:cs="Consolas"/>
@@ -1461,6 +1651,7 @@
         </w:rPr>
         <w:t xml:space="preserve"> </w:t>
       </w:r>
+      <w:proofErr w:type="spellStart"/>
       <w:r>
         <w:rPr>
           <w:rFonts w:ascii="Consolas" w:hAnsi="Consolas" w:cs="Consolas"/>
@@ -1471,6 +1662,7 @@
         </w:rPr>
         <w:t>int</w:t>
       </w:r>
+      <w:proofErr w:type="spellEnd"/>
       <w:r>
         <w:rPr>
           <w:rFonts w:ascii="Consolas" w:hAnsi="Consolas" w:cs="Consolas"/>
@@ -1546,6 +1738,7 @@
         </w:rPr>
         <w:t xml:space="preserve">    </w:t>
       </w:r>
+      <w:proofErr w:type="gramStart"/>
       <w:r>
         <w:rPr>
           <w:rFonts w:ascii="Consolas" w:hAnsi="Consolas" w:cs="Consolas"/>
@@ -1556,6 +1749,7 @@
         </w:rPr>
         <w:t>public</w:t>
       </w:r>
+      <w:proofErr w:type="gramEnd"/>
       <w:r>
         <w:rPr>
           <w:rFonts w:ascii="Consolas" w:hAnsi="Consolas" w:cs="Consolas"/>
@@ -1566,6 +1760,7 @@
         </w:rPr>
         <w:t xml:space="preserve"> </w:t>
       </w:r>
+      <w:proofErr w:type="spellStart"/>
       <w:r>
         <w:rPr>
           <w:rFonts w:ascii="Consolas" w:hAnsi="Consolas" w:cs="Consolas"/>
@@ -1576,6 +1771,7 @@
         </w:rPr>
         <w:t>int</w:t>
       </w:r>
+      <w:proofErr w:type="spellEnd"/>
       <w:r>
         <w:rPr>
           <w:rFonts w:ascii="Consolas" w:hAnsi="Consolas" w:cs="Consolas"/>
@@ -1651,6 +1847,7 @@
         </w:rPr>
         <w:t xml:space="preserve">    </w:t>
       </w:r>
+      <w:proofErr w:type="gramStart"/>
       <w:r>
         <w:rPr>
           <w:rFonts w:ascii="Consolas" w:hAnsi="Consolas" w:cs="Consolas"/>
@@ -1661,6 +1858,7 @@
         </w:rPr>
         <w:t>public</w:t>
       </w:r>
+      <w:proofErr w:type="gramEnd"/>
       <w:r>
         <w:rPr>
           <w:rFonts w:ascii="Consolas" w:hAnsi="Consolas" w:cs="Consolas"/>
@@ -1669,18 +1867,9 @@
           <w:szCs w:val="19"/>
           <w:lang w:val="en-US"/>
         </w:rPr>
-        <w:t xml:space="preserve"> Color RangeColor;</w:t>
-      </w:r>
-    </w:p>
-    <w:p>
-      <w:pPr>
-        <w:spacing w:after="0"/>
-        <w:rPr>
-          <w:sz w:val="24"/>
-          <w:szCs w:val="24"/>
-          <w:lang w:val="en-US"/>
-        </w:rPr>
-      </w:pPr>
+        <w:t xml:space="preserve"> Color </w:t>
+      </w:r>
+      <w:proofErr w:type="spellStart"/>
       <w:r>
         <w:rPr>
           <w:rFonts w:ascii="Consolas" w:hAnsi="Consolas" w:cs="Consolas"/>
@@ -1689,6 +1878,37 @@
           <w:szCs w:val="19"/>
           <w:lang w:val="en-US"/>
         </w:rPr>
+        <w:t>RangeColor</w:t>
+      </w:r>
+      <w:proofErr w:type="spellEnd"/>
+      <w:r>
+        <w:rPr>
+          <w:rFonts w:ascii="Consolas" w:hAnsi="Consolas" w:cs="Consolas"/>
+          <w:color w:val="000000"/>
+          <w:sz w:val="19"/>
+          <w:szCs w:val="19"/>
+          <w:lang w:val="en-US"/>
+        </w:rPr>
+        <w:t>;</w:t>
+      </w:r>
+    </w:p>
+    <w:p>
+      <w:pPr>
+        <w:spacing w:after="0"/>
+        <w:rPr>
+          <w:sz w:val="24"/>
+          <w:szCs w:val="24"/>
+          <w:lang w:val="en-US"/>
+        </w:rPr>
+      </w:pPr>
+      <w:r>
+        <w:rPr>
+          <w:rFonts w:ascii="Consolas" w:hAnsi="Consolas" w:cs="Consolas"/>
+          <w:color w:val="000000"/>
+          <w:sz w:val="19"/>
+          <w:szCs w:val="19"/>
+          <w:lang w:val="en-US"/>
+        </w:rPr>
         <w:t>}</w:t>
       </w:r>
       <w:r>
@@ -1719,6 +1939,7 @@
         </w:rPr>
         <w:t xml:space="preserve"> </w:t>
       </w:r>
+      <w:proofErr w:type="gramStart"/>
       <w:r>
         <w:rPr>
           <w:rFonts w:ascii="Consolas" w:hAnsi="Consolas" w:cs="Consolas"/>
@@ -1729,6 +1950,7 @@
         </w:rPr>
         <w:t>public</w:t>
       </w:r>
+      <w:proofErr w:type="gramEnd"/>
       <w:r>
         <w:rPr>
           <w:rFonts w:ascii="Consolas" w:hAnsi="Consolas" w:cs="Consolas"/>
@@ -1737,25 +1959,70 @@
           <w:szCs w:val="19"/>
           <w:lang w:val="en-US"/>
         </w:rPr>
-        <w:t xml:space="preserve"> List&lt;ContestRange&gt; ContestRanges;</w:t>
-      </w:r>
-    </w:p>
-    <w:p>
-      <w:pPr>
-        <w:spacing w:after="0"/>
-        <w:rPr>
-          <w:sz w:val="24"/>
-          <w:szCs w:val="24"/>
-          <w:lang w:val="en-US"/>
-        </w:rPr>
-      </w:pPr>
-    </w:p>
-    <w:p>
-      <w:pPr>
-        <w:spacing w:after="0"/>
-        <w:rPr>
-          <w:sz w:val="24"/>
-          <w:szCs w:val="24"/>
+        <w:t xml:space="preserve"> List&lt;</w:t>
+      </w:r>
+      <w:proofErr w:type="spellStart"/>
+      <w:r>
+        <w:rPr>
+          <w:rFonts w:ascii="Consolas" w:hAnsi="Consolas" w:cs="Consolas"/>
+          <w:color w:val="000000"/>
+          <w:sz w:val="19"/>
+          <w:szCs w:val="19"/>
+          <w:lang w:val="en-US"/>
+        </w:rPr>
+        <w:t>ContestRange</w:t>
+      </w:r>
+      <w:proofErr w:type="spellEnd"/>
+      <w:r>
+        <w:rPr>
+          <w:rFonts w:ascii="Consolas" w:hAnsi="Consolas" w:cs="Consolas"/>
+          <w:color w:val="000000"/>
+          <w:sz w:val="19"/>
+          <w:szCs w:val="19"/>
+          <w:lang w:val="en-US"/>
+        </w:rPr>
+        <w:t xml:space="preserve">&gt; </w:t>
+      </w:r>
+      <w:proofErr w:type="spellStart"/>
+      <w:r>
+        <w:rPr>
+          <w:rFonts w:ascii="Consolas" w:hAnsi="Consolas" w:cs="Consolas"/>
+          <w:color w:val="000000"/>
+          <w:sz w:val="19"/>
+          <w:szCs w:val="19"/>
+          <w:lang w:val="en-US"/>
+        </w:rPr>
+        <w:t>ContestRanges</w:t>
+      </w:r>
+      <w:proofErr w:type="spellEnd"/>
+      <w:r>
+        <w:rPr>
+          <w:rFonts w:ascii="Consolas" w:hAnsi="Consolas" w:cs="Consolas"/>
+          <w:color w:val="000000"/>
+          <w:sz w:val="19"/>
+          <w:szCs w:val="19"/>
+          <w:lang w:val="en-US"/>
+        </w:rPr>
+        <w:t>;</w:t>
+      </w:r>
+    </w:p>
+    <w:p>
+      <w:pPr>
+        <w:spacing w:after="0"/>
+        <w:rPr>
+          <w:sz w:val="24"/>
+          <w:szCs w:val="24"/>
+          <w:lang w:val="en-US"/>
+        </w:rPr>
+      </w:pPr>
+    </w:p>
+    <w:p>
+      <w:pPr>
+        <w:spacing w:after="0"/>
+        <w:rPr>
+          <w:sz w:val="24"/>
+          <w:szCs w:val="24"/>
+          <w:lang w:val="en-US"/>
         </w:rPr>
       </w:pPr>
       <w:r>
@@ -1771,15 +2038,92 @@
           <w:sz w:val="24"/>
           <w:szCs w:val="24"/>
         </w:rPr>
-        <w:t xml:space="preserve">Данная коллекция </w:t>
-      </w:r>
-      <w:r>
-        <w:rPr>
-          <w:sz w:val="24"/>
-          <w:szCs w:val="24"/>
-        </w:rPr>
-        <w:t xml:space="preserve">будет храниться в классе </w:t>
-      </w:r>
+        <w:t>Данная</w:t>
+      </w:r>
+      <w:r>
+        <w:rPr>
+          <w:sz w:val="24"/>
+          <w:szCs w:val="24"/>
+          <w:lang w:val="en-US"/>
+        </w:rPr>
+        <w:t xml:space="preserve"> </w:t>
+      </w:r>
+      <w:r>
+        <w:rPr>
+          <w:sz w:val="24"/>
+          <w:szCs w:val="24"/>
+        </w:rPr>
+        <w:t>коллекция</w:t>
+      </w:r>
+      <w:r>
+        <w:rPr>
+          <w:sz w:val="24"/>
+          <w:szCs w:val="24"/>
+          <w:lang w:val="en-US"/>
+        </w:rPr>
+        <w:t xml:space="preserve"> </w:t>
+      </w:r>
+      <w:r>
+        <w:rPr>
+          <w:sz w:val="24"/>
+          <w:szCs w:val="24"/>
+        </w:rPr>
+        <w:t>будет</w:t>
+      </w:r>
+      <w:r>
+        <w:rPr>
+          <w:sz w:val="24"/>
+          <w:szCs w:val="24"/>
+          <w:lang w:val="en-US"/>
+        </w:rPr>
+        <w:t xml:space="preserve"> </w:t>
+      </w:r>
+      <w:r>
+        <w:rPr>
+          <w:sz w:val="24"/>
+          <w:szCs w:val="24"/>
+        </w:rPr>
+        <w:t>храниться</w:t>
+      </w:r>
+      <w:r>
+        <w:rPr>
+          <w:sz w:val="24"/>
+          <w:szCs w:val="24"/>
+          <w:lang w:val="en-US"/>
+        </w:rPr>
+        <w:t xml:space="preserve"> </w:t>
+      </w:r>
+      <w:r>
+        <w:rPr>
+          <w:sz w:val="24"/>
+          <w:szCs w:val="24"/>
+        </w:rPr>
+        <w:t>в</w:t>
+      </w:r>
+      <w:r>
+        <w:rPr>
+          <w:sz w:val="24"/>
+          <w:szCs w:val="24"/>
+          <w:lang w:val="en-US"/>
+        </w:rPr>
+        <w:t xml:space="preserve"> </w:t>
+      </w:r>
+      <w:r>
+        <w:rPr>
+          <w:sz w:val="24"/>
+          <w:szCs w:val="24"/>
+        </w:rPr>
+        <w:t>классе</w:t>
+      </w:r>
+      <w:r>
+        <w:rPr>
+          <w:sz w:val="24"/>
+          <w:szCs w:val="24"/>
+          <w:lang w:val="en-US"/>
+        </w:rPr>
+        <w:t xml:space="preserve"> </w:t>
+      </w:r>
+      <w:proofErr w:type="spellStart"/>
       <w:r>
         <w:rPr>
           <w:sz w:val="24"/>
@@ -1788,10 +2132,12 @@
         </w:rPr>
         <w:t>ProgramSettings</w:t>
       </w:r>
-      <w:r>
-        <w:rPr>
-          <w:sz w:val="24"/>
-          <w:szCs w:val="24"/>
+      <w:proofErr w:type="spellEnd"/>
+      <w:r>
+        <w:rPr>
+          <w:sz w:val="24"/>
+          <w:szCs w:val="24"/>
+          <w:lang w:val="en-US"/>
         </w:rPr>
         <w:t>.</w:t>
       </w:r>
@@ -1808,6 +2154,7 @@
         <w:rPr>
           <w:sz w:val="24"/>
           <w:szCs w:val="24"/>
+          <w:lang w:val="en-US"/>
         </w:rPr>
         <w:tab/>
       </w:r>
@@ -1818,6 +2165,7 @@
         </w:rPr>
         <w:t xml:space="preserve">Отдельное окно, которое будет вызываться в окне </w:t>
       </w:r>
+      <w:proofErr w:type="spellStart"/>
       <w:r>
         <w:rPr>
           <w:sz w:val="24"/>
@@ -1826,6 +2174,7 @@
         </w:rPr>
         <w:t>ViewerSettings</w:t>
       </w:r>
+      <w:proofErr w:type="spellEnd"/>
       <w:r>
         <w:rPr>
           <w:sz w:val="24"/>
@@ -1845,9 +2194,10 @@
       </w:pPr>
       <w:r>
         <w:rPr>
-          <w:sz w:val="24"/>
-          <w:szCs w:val="24"/>
-          <w:lang w:val="en-US"/>
+          <w:noProof/>
+          <w:sz w:val="24"/>
+          <w:szCs w:val="24"/>
+          <w:lang w:eastAsia="ru-RU"/>
         </w:rPr>
         <w:drawing>
           <wp:inline distT="0" distB="0" distL="0" distR="0" wp14:anchorId="50C74549" wp14:editId="7FF04C4A">
@@ -1967,6 +2317,7 @@
           <w:sz w:val="24"/>
           <w:szCs w:val="24"/>
         </w:rPr>
+        <w:lastRenderedPageBreak/>
         <w:tab/>
       </w:r>
       <w:r>
@@ -2007,8 +2358,10 @@
       </w:r>
       <w:r>
         <w:rPr>
-          <w:sz w:val="24"/>
-          <w:szCs w:val="24"/>
+          <w:noProof/>
+          <w:sz w:val="24"/>
+          <w:szCs w:val="24"/>
+          <w:lang w:eastAsia="ru-RU"/>
         </w:rPr>
         <w:drawing>
           <wp:anchor distT="0" distB="0" distL="114300" distR="114300" simplePos="0" relativeHeight="251658240" behindDoc="0" locked="0" layoutInCell="1" allowOverlap="1">
@@ -2147,160 +2500,221 @@
           <w:szCs w:val="18"/>
           <w:lang w:val="en-US"/>
         </w:rPr>
-        <w:t>$“Range_{ProgramSettings.ContestRanges.Count}”</w:t>
-      </w:r>
-    </w:p>
-    <w:p>
-      <w:pPr>
-        <w:spacing w:after="0"/>
-        <w:rPr>
-          <w:sz w:val="24"/>
-          <w:szCs w:val="24"/>
-          <w:lang w:val="en-US"/>
-        </w:rPr>
-      </w:pPr>
-    </w:p>
-    <w:p>
-      <w:pPr>
-        <w:spacing w:after="0"/>
-        <w:rPr>
-          <w:sz w:val="24"/>
-          <w:szCs w:val="24"/>
-          <w:lang w:val="en-US"/>
-        </w:rPr>
-      </w:pPr>
-      <w:r>
-        <w:rPr>
-          <w:sz w:val="24"/>
-          <w:szCs w:val="24"/>
-        </w:rPr>
-        <w:t>Значение</w:t>
-      </w:r>
-      <w:r>
-        <w:rPr>
-          <w:sz w:val="24"/>
-          <w:szCs w:val="24"/>
-          <w:lang w:val="en-US"/>
-        </w:rPr>
-        <w:t xml:space="preserve"> </w:t>
-      </w:r>
-      <w:r>
-        <w:rPr>
-          <w:sz w:val="24"/>
-          <w:szCs w:val="24"/>
-          <w:lang w:val="en-US"/>
-        </w:rPr>
-        <w:t xml:space="preserve">From </w:t>
-      </w:r>
-      <w:r>
-        <w:rPr>
-          <w:sz w:val="24"/>
-          <w:szCs w:val="24"/>
-        </w:rPr>
-        <w:t>и</w:t>
-      </w:r>
-      <w:r>
-        <w:rPr>
-          <w:sz w:val="24"/>
-          <w:szCs w:val="24"/>
-          <w:lang w:val="en-US"/>
-        </w:rPr>
-        <w:t xml:space="preserve"> </w:t>
-      </w:r>
-      <w:r>
-        <w:rPr>
-          <w:sz w:val="24"/>
-          <w:szCs w:val="24"/>
-          <w:lang w:val="en-US"/>
-        </w:rPr>
-        <w:t>To:</w:t>
-      </w:r>
-    </w:p>
-    <w:p>
-      <w:pPr>
-        <w:spacing w:after="0"/>
+        <w:t>$“Range</w:t>
+      </w:r>
+      <w:proofErr w:type="gramStart"/>
+      <w:r>
         <w:rPr>
           <w:sz w:val="18"/>
           <w:szCs w:val="18"/>
-        </w:rPr>
-      </w:pPr>
+          <w:lang w:val="en-US"/>
+        </w:rPr>
+        <w:t>_{</w:t>
+      </w:r>
+      <w:proofErr w:type="spellStart"/>
+      <w:proofErr w:type="gramEnd"/>
       <w:r>
         <w:rPr>
           <w:sz w:val="18"/>
           <w:szCs w:val="18"/>
-        </w:rPr>
-        <w:t xml:space="preserve">Инкрементированное значение </w:t>
-      </w:r>
+          <w:lang w:val="en-US"/>
+        </w:rPr>
+        <w:t>ProgramSettings.ContestRanges.Count</w:t>
+      </w:r>
+      <w:proofErr w:type="spellEnd"/>
       <w:r>
         <w:rPr>
           <w:sz w:val="18"/>
           <w:szCs w:val="18"/>
-        </w:rPr>
-        <w:t>“</w:t>
-      </w:r>
-      <w:r>
+          <w:lang w:val="en-US"/>
+        </w:rPr>
+        <w:t>}”</w:t>
+      </w:r>
+    </w:p>
+    <w:p>
+      <w:pPr>
+        <w:spacing w:after="0"/>
+        <w:rPr>
+          <w:sz w:val="24"/>
+          <w:szCs w:val="24"/>
+          <w:lang w:val="en-US"/>
+        </w:rPr>
+      </w:pPr>
+    </w:p>
+    <w:p>
+      <w:pPr>
+        <w:spacing w:after="0"/>
+        <w:rPr>
+          <w:sz w:val="24"/>
+          <w:szCs w:val="24"/>
+          <w:lang w:val="en-US"/>
+        </w:rPr>
+      </w:pPr>
+      <w:r>
+        <w:rPr>
+          <w:sz w:val="24"/>
+          <w:szCs w:val="24"/>
+        </w:rPr>
+        <w:t>Значение</w:t>
+      </w:r>
+      <w:r>
+        <w:rPr>
+          <w:sz w:val="24"/>
+          <w:szCs w:val="24"/>
+          <w:lang w:val="en-US"/>
+        </w:rPr>
+        <w:t xml:space="preserve"> </w:t>
+      </w:r>
+      <w:r>
+        <w:rPr>
+          <w:sz w:val="24"/>
+          <w:szCs w:val="24"/>
+          <w:lang w:val="en-US"/>
+        </w:rPr>
+        <w:t>From</w:t>
+      </w:r>
+      <w:r>
+        <w:rPr>
+          <w:sz w:val="24"/>
+          <w:szCs w:val="24"/>
+          <w:lang w:val="en-US"/>
+        </w:rPr>
+        <w:t xml:space="preserve"> </w:t>
+      </w:r>
+      <w:r>
+        <w:rPr>
+          <w:sz w:val="24"/>
+          <w:szCs w:val="24"/>
+        </w:rPr>
+        <w:t>и</w:t>
+      </w:r>
+      <w:r>
+        <w:rPr>
+          <w:sz w:val="24"/>
+          <w:szCs w:val="24"/>
+          <w:lang w:val="en-US"/>
+        </w:rPr>
+        <w:t xml:space="preserve"> </w:t>
+      </w:r>
+      <w:r>
+        <w:rPr>
+          <w:sz w:val="24"/>
+          <w:szCs w:val="24"/>
+          <w:lang w:val="en-US"/>
+        </w:rPr>
+        <w:t>To</w:t>
+      </w:r>
+      <w:r>
+        <w:rPr>
+          <w:sz w:val="24"/>
+          <w:szCs w:val="24"/>
+          <w:lang w:val="en-US"/>
+        </w:rPr>
+        <w:t>:</w:t>
+      </w:r>
+    </w:p>
+    <w:p>
+      <w:pPr>
+        <w:spacing w:after="0"/>
         <w:rPr>
           <w:sz w:val="18"/>
           <w:szCs w:val="18"/>
         </w:rPr>
-        <w:t>To</w:t>
-      </w:r>
+      </w:pPr>
       <w:r>
         <w:rPr>
           <w:sz w:val="18"/>
           <w:szCs w:val="18"/>
         </w:rPr>
-        <w:t>”</w:t>
+        <w:t xml:space="preserve">Инкрементированное значение </w:t>
       </w:r>
       <w:r>
         <w:rPr>
           <w:sz w:val="18"/>
           <w:szCs w:val="18"/>
         </w:rPr>
-        <w:t xml:space="preserve"> последнего элемента в коллекции </w:t>
-      </w:r>
+        <w:t>“</w:t>
+      </w:r>
+      <w:proofErr w:type="spellStart"/>
       <w:r>
         <w:rPr>
           <w:sz w:val="18"/>
           <w:szCs w:val="18"/>
-          <w:lang w:val="en-US"/>
-        </w:rPr>
-        <w:t>ContestRanges</w:t>
-      </w:r>
-    </w:p>
-    <w:p>
-      <w:pPr>
-        <w:spacing w:after="0"/>
-        <w:rPr>
-          <w:sz w:val="24"/>
-          <w:szCs w:val="24"/>
-        </w:rPr>
-      </w:pPr>
-    </w:p>
-    <w:p>
-      <w:pPr>
-        <w:spacing w:after="0"/>
-        <w:rPr>
-          <w:sz w:val="24"/>
-          <w:szCs w:val="24"/>
-        </w:rPr>
-      </w:pPr>
-      <w:r>
-        <w:rPr>
-          <w:sz w:val="24"/>
-          <w:szCs w:val="24"/>
-          <w:lang w:val="en-US"/>
-        </w:rPr>
-        <w:t>Значение Color:</w:t>
-      </w:r>
-    </w:p>
-    <w:p>
-      <w:pPr>
-        <w:spacing w:after="0"/>
+        </w:rPr>
+        <w:t>To</w:t>
+      </w:r>
+      <w:proofErr w:type="spellEnd"/>
+      <w:r>
         <w:rPr>
           <w:sz w:val="18"/>
           <w:szCs w:val="18"/>
-          <w:lang w:val="en-US"/>
+        </w:rPr>
+        <w:t>”</w:t>
+      </w:r>
+      <w:r>
+        <w:rPr>
+          <w:sz w:val="18"/>
+          <w:szCs w:val="18"/>
+        </w:rPr>
+        <w:t xml:space="preserve"> последнего элемента в коллекции </w:t>
+      </w:r>
+      <w:proofErr w:type="spellStart"/>
+      <w:r>
+        <w:rPr>
+          <w:sz w:val="18"/>
+          <w:szCs w:val="18"/>
+          <w:lang w:val="en-US"/>
+        </w:rPr>
+        <w:t>ContestRanges</w:t>
+      </w:r>
+      <w:proofErr w:type="spellEnd"/>
+    </w:p>
+    <w:p>
+      <w:pPr>
+        <w:spacing w:after="0"/>
+        <w:rPr>
+          <w:sz w:val="24"/>
+          <w:szCs w:val="24"/>
+        </w:rPr>
+      </w:pPr>
+    </w:p>
+    <w:p>
+      <w:pPr>
+        <w:spacing w:after="0"/>
+        <w:rPr>
+          <w:sz w:val="24"/>
+          <w:szCs w:val="24"/>
+        </w:rPr>
+      </w:pPr>
+      <w:r>
+        <w:rPr>
+          <w:sz w:val="24"/>
+          <w:szCs w:val="24"/>
+        </w:rPr>
+        <w:t xml:space="preserve">Значение </w:t>
+      </w:r>
+      <w:r>
+        <w:rPr>
+          <w:sz w:val="24"/>
+          <w:szCs w:val="24"/>
+          <w:lang w:val="en-US"/>
+        </w:rPr>
+        <w:t>Color</w:t>
+      </w:r>
+      <w:r>
+        <w:rPr>
+          <w:sz w:val="24"/>
+          <w:szCs w:val="24"/>
+        </w:rPr>
+        <w:t>:</w:t>
+      </w:r>
+    </w:p>
+    <w:p>
+      <w:pPr>
+        <w:spacing w:after="0"/>
+        <w:rPr>
+          <w:sz w:val="18"/>
+          <w:szCs w:val="18"/>
         </w:rPr>
       </w:pPr>
       <w:r>
@@ -2581,6 +2995,38 @@
       <w:pPr>
         <w:spacing w:after="0"/>
         <w:rPr>
+          <w:szCs w:val="24"/>
+        </w:rPr>
+      </w:pPr>
+    </w:p>
+    <w:p>
+      <w:pPr>
+        <w:spacing w:after="0"/>
+        <w:rPr>
+          <w:szCs w:val="24"/>
+        </w:rPr>
+      </w:pPr>
+    </w:p>
+    <w:p>
+      <w:pPr>
+        <w:spacing w:after="0"/>
+        <w:rPr>
+          <w:szCs w:val="24"/>
+        </w:rPr>
+      </w:pPr>
+    </w:p>
+    <w:p>
+      <w:pPr>
+        <w:spacing w:after="0"/>
+        <w:rPr>
+          <w:szCs w:val="24"/>
+        </w:rPr>
+      </w:pPr>
+    </w:p>
+    <w:p>
+      <w:pPr>
+        <w:spacing w:after="0"/>
+        <w:rPr>
           <w:sz w:val="40"/>
           <w:szCs w:val="24"/>
         </w:rPr>
@@ -2602,13 +3048,23 @@
         </w:rPr>
         <w:t>п</w:t>
       </w:r>
+      <w:proofErr w:type="spellStart"/>
       <w:r>
         <w:rPr>
           <w:sz w:val="40"/>
           <w:szCs w:val="24"/>
           <w:highlight w:val="darkYellow"/>
         </w:rPr>
-        <w:t>оказу результатов</w:t>
+        <w:t>оказу</w:t>
+      </w:r>
+      <w:proofErr w:type="spellEnd"/>
+      <w:r>
+        <w:rPr>
+          <w:sz w:val="40"/>
+          <w:szCs w:val="24"/>
+          <w:highlight w:val="darkYellow"/>
+        </w:rPr>
+        <w:t xml:space="preserve"> результатов</w:t>
       </w:r>
     </w:p>
     <w:p>
@@ -2639,33 +3095,92 @@
         <w:rPr>
           <w:sz w:val="40"/>
           <w:szCs w:val="24"/>
-          <w:lang w:val="en-US"/>
-        </w:rPr>
-      </w:pPr>
-      <w:r>
+          <w:highlight w:val="green"/>
+        </w:rPr>
+      </w:pPr>
+    </w:p>
+    <w:p>
+      <w:pPr>
+        <w:spacing w:after="0"/>
         <w:rPr>
           <w:sz w:val="40"/>
           <w:szCs w:val="24"/>
-          <w:highlight w:val="red"/>
-          <w:lang w:val="en-US"/>
-        </w:rPr>
+          <w:highlight w:val="green"/>
+        </w:rPr>
+      </w:pPr>
+    </w:p>
+    <w:p>
+      <w:pPr>
+        <w:spacing w:after="0"/>
+        <w:rPr>
+          <w:sz w:val="40"/>
+          <w:szCs w:val="24"/>
+          <w:highlight w:val="green"/>
+        </w:rPr>
+      </w:pPr>
+    </w:p>
+    <w:p>
+      <w:pPr>
+        <w:spacing w:after="0"/>
+        <w:rPr>
+          <w:sz w:val="40"/>
+          <w:szCs w:val="24"/>
+          <w:highlight w:val="green"/>
+        </w:rPr>
+      </w:pPr>
+    </w:p>
+    <w:p>
+      <w:pPr>
+        <w:spacing w:after="0"/>
+        <w:rPr>
+          <w:sz w:val="40"/>
+          <w:szCs w:val="24"/>
+          <w:highlight w:val="green"/>
+        </w:rPr>
+      </w:pPr>
+    </w:p>
+    <w:p>
+      <w:pPr>
+        <w:spacing w:after="0"/>
+        <w:rPr>
+          <w:sz w:val="40"/>
+          <w:szCs w:val="24"/>
+        </w:rPr>
+      </w:pPr>
+      <w:r>
+        <w:rPr>
+          <w:sz w:val="40"/>
+          <w:szCs w:val="24"/>
+          <w:highlight w:val="green"/>
+          <w:lang w:val="en-US"/>
+        </w:rPr>
+        <w:lastRenderedPageBreak/>
         <w:t>BUG #1</w:t>
       </w:r>
-    </w:p>
-    <w:p>
-      <w:pPr>
-        <w:spacing w:after="0"/>
+      <w:r>
         <w:rPr>
           <w:sz w:val="40"/>
           <w:szCs w:val="24"/>
-          <w:lang w:val="en-US"/>
-        </w:rPr>
-      </w:pPr>
-      <w:r>
+          <w:highlight w:val="green"/>
+        </w:rPr>
+        <w:t xml:space="preserve"> УСТРАНЕНО</w:t>
+      </w:r>
+    </w:p>
+    <w:p>
+      <w:pPr>
+        <w:spacing w:after="0"/>
         <w:rPr>
           <w:sz w:val="40"/>
           <w:szCs w:val="24"/>
           <w:lang w:val="en-US"/>
+        </w:rPr>
+      </w:pPr>
+      <w:r>
+        <w:rPr>
+          <w:noProof/>
+          <w:sz w:val="40"/>
+          <w:szCs w:val="24"/>
+          <w:lang w:eastAsia="ru-RU"/>
         </w:rPr>
         <w:drawing>
           <wp:inline distT="0" distB="0" distL="0" distR="0" wp14:anchorId="2559204E" wp14:editId="4B18D418">
@@ -2802,7 +3317,6 @@
         <w:spacing w:after="0"/>
         <w:rPr>
           <w:szCs w:val="24"/>
-          <w:lang w:val="en-US"/>
         </w:rPr>
       </w:pPr>
     </w:p>
@@ -2813,7 +3327,6 @@
           <w:sz w:val="40"/>
           <w:szCs w:val="24"/>
           <w:highlight w:val="red"/>
-          <w:lang w:val="en-US"/>
         </w:rPr>
       </w:pPr>
     </w:p>
@@ -2824,7 +3337,6 @@
           <w:sz w:val="40"/>
           <w:szCs w:val="24"/>
           <w:highlight w:val="red"/>
-          <w:lang w:val="en-US"/>
         </w:rPr>
       </w:pPr>
     </w:p>
@@ -2835,7 +3347,6 @@
           <w:sz w:val="40"/>
           <w:szCs w:val="24"/>
           <w:highlight w:val="red"/>
-          <w:lang w:val="en-US"/>
         </w:rPr>
       </w:pPr>
     </w:p>
@@ -2851,7 +3362,7 @@
         <w:rPr>
           <w:sz w:val="40"/>
           <w:szCs w:val="24"/>
-          <w:highlight w:val="red"/>
+          <w:highlight w:val="green"/>
           <w:lang w:val="en-US"/>
         </w:rPr>
         <w:t>BUG</w:t>
@@ -2860,16 +3371,9 @@
         <w:rPr>
           <w:sz w:val="40"/>
           <w:szCs w:val="24"/>
-          <w:highlight w:val="red"/>
-        </w:rPr>
-        <w:t xml:space="preserve"> #2</w:t>
-      </w:r>
-      <w:r>
-        <w:rPr>
-          <w:sz w:val="40"/>
-          <w:szCs w:val="24"/>
-        </w:rPr>
-        <w:t xml:space="preserve"> УСТРАНЕНО</w:t>
+          <w:highlight w:val="green"/>
+        </w:rPr>
+        <w:t xml:space="preserve"> #2 УСТРАНЕНО</w:t>
       </w:r>
     </w:p>
     <w:p>
@@ -3720,6 +4224,7 @@
   <w:style w:type="paragraph" w:default="1" w:styleId="a">
     <w:name w:val="Normal"/>
     <w:qFormat/>
+    <w:rsid w:val="00811F06"/>
   </w:style>
   <w:style w:type="character" w:default="1" w:styleId="a0">
     <w:name w:val="Default Paragraph Font"/>

</xml_diff>

<commit_message>
1.3.0.0  - Code restructurisation  - Added possibility to save data.xml to custom directory, using SaveFileDialog  - Added ColorRangesWizard  - Added EditColorRange dialog  - Added ColorRange class  - Added ColorRangeList in program settings  - Updated GraphicsSettings docx file and Roadmap
</commit_message>
<xml_diff>
--- a/Roadmap.docx
+++ b/Roadmap.docx
@@ -1014,7 +1014,7 @@
       <w:r>
         <w:rPr>
           <w:sz w:val="40"/>
-          <w:highlight w:val="yellow"/>
+          <w:highlight w:val="green"/>
         </w:rPr>
         <w:t>“Сохранить как”</w:t>
       </w:r>
@@ -1115,8 +1115,6 @@
       <w:pPr>
         <w:spacing w:after="0"/>
       </w:pPr>
-      <w:bookmarkStart w:id="0" w:name="_GoBack"/>
-      <w:bookmarkEnd w:id="0"/>
     </w:p>
     <w:p>
       <w:pPr>
@@ -1400,7 +1398,7 @@
           <w:sz w:val="24"/>
           <w:szCs w:val="24"/>
         </w:rPr>
-        <w:t>Структура</w:t>
+        <w:t>Класс</w:t>
       </w:r>
       <w:r>
         <w:rPr>
@@ -1463,7 +1461,6 @@
         </w:rPr>
         <w:t xml:space="preserve"> </w:t>
       </w:r>
-      <w:proofErr w:type="spellStart"/>
       <w:r>
         <w:rPr>
           <w:rFonts w:ascii="Consolas" w:hAnsi="Consolas" w:cs="Consolas"/>
@@ -1472,9 +1469,8 @@
           <w:szCs w:val="19"/>
           <w:lang w:val="en-US"/>
         </w:rPr>
-        <w:t>ContestRange</w:t>
-      </w:r>
-      <w:proofErr w:type="spellEnd"/>
+        <w:t>Nomination</w:t>
+      </w:r>
     </w:p>
     <w:p>
       <w:pPr>
@@ -1671,7 +1667,17 @@
           <w:szCs w:val="19"/>
           <w:lang w:val="en-US"/>
         </w:rPr>
-        <w:t xml:space="preserve"> From { </w:t>
+        <w:t xml:space="preserve"> </w:t>
+      </w:r>
+      <w:r>
+        <w:rPr>
+          <w:rFonts w:ascii="Consolas" w:hAnsi="Consolas" w:cs="Consolas"/>
+          <w:color w:val="000000"/>
+          <w:sz w:val="19"/>
+          <w:szCs w:val="19"/>
+          <w:lang w:val="en-US"/>
+        </w:rPr>
+        <w:t xml:space="preserve">Count { </w:t>
       </w:r>
       <w:r>
         <w:rPr>
@@ -1758,128 +1764,20 @@
           <w:szCs w:val="19"/>
           <w:lang w:val="en-US"/>
         </w:rPr>
-        <w:t xml:space="preserve"> </w:t>
+        <w:t xml:space="preserve"> Color </w:t>
       </w:r>
       <w:proofErr w:type="spellStart"/>
-      <w:r>
-        <w:rPr>
-          <w:rFonts w:ascii="Consolas" w:hAnsi="Consolas" w:cs="Consolas"/>
-          <w:color w:val="0000FF"/>
-          <w:sz w:val="19"/>
-          <w:szCs w:val="19"/>
-          <w:lang w:val="en-US"/>
-        </w:rPr>
-        <w:t>int</w:t>
-      </w:r>
-      <w:proofErr w:type="spellEnd"/>
       <w:r>
         <w:rPr>
           <w:rFonts w:ascii="Consolas" w:hAnsi="Consolas" w:cs="Consolas"/>
           <w:color w:val="000000"/>
           <w:sz w:val="19"/>
           <w:szCs w:val="19"/>
-          <w:lang w:val="en-US"/>
-        </w:rPr>
-        <w:t xml:space="preserve"> To { </w:t>
-      </w:r>
-      <w:r>
-        <w:rPr>
-          <w:rFonts w:ascii="Consolas" w:hAnsi="Consolas" w:cs="Consolas"/>
-          <w:color w:val="0000FF"/>
-          <w:sz w:val="19"/>
-          <w:szCs w:val="19"/>
-          <w:lang w:val="en-US"/>
-        </w:rPr>
-        <w:t>get</w:t>
-      </w:r>
-      <w:r>
-        <w:rPr>
-          <w:rFonts w:ascii="Consolas" w:hAnsi="Consolas" w:cs="Consolas"/>
-          <w:color w:val="000000"/>
-          <w:sz w:val="19"/>
-          <w:szCs w:val="19"/>
-          <w:lang w:val="en-US"/>
-        </w:rPr>
-        <w:t xml:space="preserve">; </w:t>
-      </w:r>
-      <w:r>
-        <w:rPr>
-          <w:rFonts w:ascii="Consolas" w:hAnsi="Consolas" w:cs="Consolas"/>
-          <w:color w:val="0000FF"/>
-          <w:sz w:val="19"/>
-          <w:szCs w:val="19"/>
-          <w:lang w:val="en-US"/>
-        </w:rPr>
-        <w:t>set</w:t>
-      </w:r>
-      <w:r>
-        <w:rPr>
-          <w:rFonts w:ascii="Consolas" w:hAnsi="Consolas" w:cs="Consolas"/>
-          <w:color w:val="000000"/>
-          <w:sz w:val="19"/>
-          <w:szCs w:val="19"/>
-          <w:lang w:val="en-US"/>
-        </w:rPr>
-        <w:t>; }</w:t>
-      </w:r>
-    </w:p>
-    <w:p>
-      <w:pPr>
-        <w:autoSpaceDE w:val="0"/>
-        <w:autoSpaceDN w:val="0"/>
-        <w:adjustRightInd w:val="0"/>
-        <w:spacing w:after="0" w:line="240" w:lineRule="auto"/>
-        <w:rPr>
-          <w:rFonts w:ascii="Consolas" w:hAnsi="Consolas" w:cs="Consolas"/>
-          <w:color w:val="000000"/>
-          <w:sz w:val="19"/>
-          <w:szCs w:val="19"/>
-          <w:lang w:val="en-US"/>
-        </w:rPr>
-      </w:pPr>
-      <w:r>
-        <w:rPr>
-          <w:rFonts w:ascii="Consolas" w:hAnsi="Consolas" w:cs="Consolas"/>
-          <w:color w:val="000000"/>
-          <w:sz w:val="19"/>
-          <w:szCs w:val="19"/>
-          <w:lang w:val="en-US"/>
-        </w:rPr>
-        <w:t xml:space="preserve">    </w:t>
-      </w:r>
-      <w:proofErr w:type="gramStart"/>
-      <w:r>
-        <w:rPr>
-          <w:rFonts w:ascii="Consolas" w:hAnsi="Consolas" w:cs="Consolas"/>
-          <w:color w:val="0000FF"/>
-          <w:sz w:val="19"/>
-          <w:szCs w:val="19"/>
-          <w:lang w:val="en-US"/>
-        </w:rPr>
-        <w:t>public</w:t>
-      </w:r>
-      <w:proofErr w:type="gramEnd"/>
-      <w:r>
-        <w:rPr>
-          <w:rFonts w:ascii="Consolas" w:hAnsi="Consolas" w:cs="Consolas"/>
-          <w:color w:val="000000"/>
-          <w:sz w:val="19"/>
-          <w:szCs w:val="19"/>
-          <w:lang w:val="en-US"/>
-        </w:rPr>
-        <w:t xml:space="preserve"> Color </w:t>
-      </w:r>
-      <w:proofErr w:type="spellStart"/>
-      <w:r>
-        <w:rPr>
-          <w:rFonts w:ascii="Consolas" w:hAnsi="Consolas" w:cs="Consolas"/>
-          <w:color w:val="000000"/>
-          <w:sz w:val="19"/>
-          <w:szCs w:val="19"/>
-          <w:lang w:val="en-US"/>
-        </w:rPr>
-        <w:t>RangeColor</w:t>
-      </w:r>
+        </w:rPr>
+        <w:t>CurrentColor</w:t>
+      </w:r>
+      <w:bookmarkStart w:id="0" w:name="_GoBack"/>
+      <w:bookmarkEnd w:id="0"/>
       <w:proofErr w:type="spellEnd"/>
       <w:r>
         <w:rPr>

</xml_diff>

<commit_message>
1.3.0.1  - Fixed compitability check (in fact program couldn't run in old mode)  - Changed folder name (Compitability.Graphics to Compitability.Primitives)  - Added MemberPanelStrokeWidth and MemberPanelStrokeColor to IO. Now this parametrs can be saved  - Roadmap update
</commit_message>
<xml_diff>
--- a/Roadmap.docx
+++ b/Roadmap.docx
@@ -23,7 +23,14 @@
           <w:sz w:val="24"/>
           <w:szCs w:val="24"/>
         </w:rPr>
-        <w:t xml:space="preserve"> – завершено</w:t>
+        <w:t xml:space="preserve"> – З</w:t>
+      </w:r>
+      <w:r>
+        <w:rPr>
+          <w:sz w:val="24"/>
+          <w:szCs w:val="24"/>
+        </w:rPr>
+        <w:t>авершено</w:t>
       </w:r>
     </w:p>
     <w:p>
@@ -47,7 +54,14 @@
           <w:sz w:val="24"/>
           <w:szCs w:val="24"/>
         </w:rPr>
-        <w:t xml:space="preserve"> – будет реализовано в ближайшее время</w:t>
+        <w:t xml:space="preserve"> – Б</w:t>
+      </w:r>
+      <w:r>
+        <w:rPr>
+          <w:sz w:val="24"/>
+          <w:szCs w:val="24"/>
+        </w:rPr>
+        <w:t>удет реализовано в ближайшее время</w:t>
       </w:r>
     </w:p>
     <w:p>
@@ -79,7 +93,21 @@
           <w:sz w:val="24"/>
           <w:szCs w:val="24"/>
         </w:rPr>
-        <w:t xml:space="preserve"> – баг, требующий устранения</w:t>
+        <w:t xml:space="preserve"> – </w:t>
+      </w:r>
+      <w:r>
+        <w:rPr>
+          <w:sz w:val="24"/>
+          <w:szCs w:val="24"/>
+        </w:rPr>
+        <w:t>О</w:t>
+      </w:r>
+      <w:r>
+        <w:rPr>
+          <w:sz w:val="24"/>
+          <w:szCs w:val="24"/>
+        </w:rPr>
+        <w:t>тменено. Реализовано не будет</w:t>
       </w:r>
     </w:p>
     <w:p>
@@ -103,32 +131,24 @@
           <w:sz w:val="24"/>
           <w:szCs w:val="24"/>
         </w:rPr>
-        <w:t xml:space="preserve"> – будет реализовано, но на данный момент не понятно, как.</w:t>
-      </w:r>
-    </w:p>
-    <w:p>
-      <w:pPr>
-        <w:spacing w:after="0"/>
-        <w:rPr>
-          <w:sz w:val="24"/>
-          <w:szCs w:val="24"/>
-        </w:rPr>
-      </w:pPr>
-      <w:r>
-        <w:rPr>
-          <w:sz w:val="24"/>
-          <w:szCs w:val="24"/>
-          <w:highlight w:val="lightGray"/>
-        </w:rPr>
-        <w:t>Серый цвет</w:t>
-      </w:r>
-      <w:r>
-        <w:rPr>
-          <w:sz w:val="24"/>
-          <w:szCs w:val="24"/>
-        </w:rPr>
-        <w:t>– в планах (мечты...)</w:t>
-      </w:r>
+        <w:t xml:space="preserve"> – </w:t>
+      </w:r>
+      <w:r>
+        <w:rPr>
+          <w:sz w:val="24"/>
+          <w:szCs w:val="24"/>
+        </w:rPr>
+        <w:t>Запланировано на неопределённый срок</w:t>
+      </w:r>
+    </w:p>
+    <w:p>
+      <w:pPr>
+        <w:spacing w:after="0"/>
+        <w:rPr>
+          <w:sz w:val="24"/>
+          <w:szCs w:val="24"/>
+        </w:rPr>
+      </w:pPr>
     </w:p>
     <w:p>
       <w:pPr>
@@ -1773,11 +1793,10 @@
           <w:color w:val="000000"/>
           <w:sz w:val="19"/>
           <w:szCs w:val="19"/>
+          <w:lang w:val="en-US"/>
         </w:rPr>
         <w:t>CurrentColor</w:t>
       </w:r>
-      <w:bookmarkStart w:id="0" w:name="_GoBack"/>
-      <w:bookmarkEnd w:id="0"/>
       <w:proofErr w:type="spellEnd"/>
       <w:r>
         <w:rPr>
@@ -2774,24 +2793,6 @@
       <w:pPr>
         <w:spacing w:after="0"/>
         <w:rPr>
-          <w:sz w:val="24"/>
-          <w:szCs w:val="24"/>
-        </w:rPr>
-      </w:pPr>
-    </w:p>
-    <w:p>
-      <w:pPr>
-        <w:spacing w:after="0"/>
-        <w:rPr>
-          <w:sz w:val="24"/>
-          <w:szCs w:val="24"/>
-        </w:rPr>
-      </w:pPr>
-    </w:p>
-    <w:p>
-      <w:pPr>
-        <w:spacing w:after="0"/>
-        <w:rPr>
           <w:sz w:val="40"/>
           <w:szCs w:val="24"/>
         </w:rPr>
@@ -2815,11 +2816,13 @@
         <w:spacing w:after="0"/>
         <w:rPr>
           <w:szCs w:val="24"/>
-        </w:rPr>
-      </w:pPr>
-      <w:r>
-        <w:rPr>
-          <w:szCs w:val="24"/>
+          <w:highlight w:val="green"/>
+        </w:rPr>
+      </w:pPr>
+      <w:r>
+        <w:rPr>
+          <w:szCs w:val="24"/>
+          <w:highlight w:val="green"/>
         </w:rPr>
         <w:t>Цвет контура панели для ячеек конкурсантов</w:t>
       </w:r>
@@ -2834,11 +2837,13 @@
         <w:spacing w:after="0"/>
         <w:rPr>
           <w:szCs w:val="24"/>
-        </w:rPr>
-      </w:pPr>
-      <w:r>
-        <w:rPr>
-          <w:szCs w:val="24"/>
+          <w:highlight w:val="yellow"/>
+        </w:rPr>
+      </w:pPr>
+      <w:r>
+        <w:rPr>
+          <w:szCs w:val="24"/>
+          <w:highlight w:val="yellow"/>
         </w:rPr>
         <w:t>Цвет панели для панели жюри</w:t>
       </w:r>
@@ -2853,11 +2858,13 @@
         <w:spacing w:after="0"/>
         <w:rPr>
           <w:szCs w:val="24"/>
-        </w:rPr>
-      </w:pPr>
-      <w:r>
-        <w:rPr>
-          <w:szCs w:val="24"/>
+          <w:highlight w:val="yellow"/>
+        </w:rPr>
+      </w:pPr>
+      <w:r>
+        <w:rPr>
+          <w:szCs w:val="24"/>
+          <w:highlight w:val="yellow"/>
         </w:rPr>
         <w:t>Тип шрифта для панели жюри</w:t>
       </w:r>
@@ -2872,46 +2879,65 @@
         <w:spacing w:after="0"/>
         <w:rPr>
           <w:szCs w:val="24"/>
-        </w:rPr>
-      </w:pPr>
-      <w:r>
-        <w:rPr>
-          <w:szCs w:val="24"/>
+          <w:highlight w:val="yellow"/>
+        </w:rPr>
+      </w:pPr>
+      <w:r>
+        <w:rPr>
+          <w:szCs w:val="24"/>
+          <w:highlight w:val="yellow"/>
         </w:rPr>
         <w:t>Цвет контура панели для жюри</w:t>
       </w:r>
     </w:p>
     <w:p>
       <w:pPr>
-        <w:spacing w:after="0"/>
-        <w:rPr>
-          <w:szCs w:val="24"/>
-        </w:rPr>
-      </w:pPr>
-    </w:p>
-    <w:p>
-      <w:pPr>
-        <w:spacing w:after="0"/>
-        <w:rPr>
-          <w:szCs w:val="24"/>
-        </w:rPr>
-      </w:pPr>
-    </w:p>
-    <w:p>
-      <w:pPr>
-        <w:spacing w:after="0"/>
-        <w:rPr>
-          <w:szCs w:val="24"/>
-        </w:rPr>
-      </w:pPr>
-    </w:p>
-    <w:p>
-      <w:pPr>
-        <w:spacing w:after="0"/>
-        <w:rPr>
-          <w:szCs w:val="24"/>
-        </w:rPr>
-      </w:pPr>
+        <w:pStyle w:val="a3"/>
+        <w:numPr>
+          <w:ilvl w:val="0"/>
+          <w:numId w:val="3"/>
+        </w:numPr>
+        <w:spacing w:after="0"/>
+        <w:rPr>
+          <w:szCs w:val="24"/>
+          <w:highlight w:val="yellow"/>
+        </w:rPr>
+      </w:pPr>
+      <w:r>
+        <w:rPr>
+          <w:szCs w:val="24"/>
+          <w:highlight w:val="yellow"/>
+        </w:rPr>
+        <w:t>Ширина контура для панели жюри</w:t>
+      </w:r>
+    </w:p>
+    <w:p>
+      <w:pPr>
+        <w:pStyle w:val="a3"/>
+        <w:numPr>
+          <w:ilvl w:val="0"/>
+          <w:numId w:val="3"/>
+        </w:numPr>
+        <w:spacing w:after="0"/>
+        <w:rPr>
+          <w:szCs w:val="24"/>
+          <w:highlight w:val="green"/>
+        </w:rPr>
+      </w:pPr>
+      <w:r>
+        <w:rPr>
+          <w:szCs w:val="24"/>
+          <w:highlight w:val="green"/>
+        </w:rPr>
+        <w:t>Ширина контура для панели участника</w:t>
+      </w:r>
+      <w:r>
+        <w:rPr>
+          <w:szCs w:val="24"/>
+          <w:highlight w:val="green"/>
+        </w:rPr>
+        <w:t xml:space="preserve"> </w:t>
+      </w:r>
     </w:p>
     <w:p>
       <w:pPr>
@@ -2927,13 +2953,268 @@
         <w:rPr>
           <w:sz w:val="40"/>
           <w:szCs w:val="24"/>
+          <w:lang w:val="en-US"/>
         </w:rPr>
       </w:pPr>
       <w:r>
         <w:rPr>
           <w:sz w:val="40"/>
           <w:szCs w:val="24"/>
-          <w:highlight w:val="darkYellow"/>
+          <w:highlight w:val="yellow"/>
+        </w:rPr>
+        <w:t>Надписи к колонкам</w:t>
+      </w:r>
+    </w:p>
+    <w:p>
+      <w:pPr>
+        <w:spacing w:after="0"/>
+        <w:rPr>
+          <w:szCs w:val="24"/>
+        </w:rPr>
+      </w:pPr>
+    </w:p>
+    <w:p>
+      <w:pPr>
+        <w:spacing w:after="0"/>
+        <w:rPr>
+          <w:szCs w:val="24"/>
+        </w:rPr>
+      </w:pPr>
+      <w:r>
+        <w:rPr>
+          <w:szCs w:val="24"/>
+        </w:rPr>
+        <w:tab/>
+        <w:t>Добавить надписи над колонками и возможность их редактирования.</w:t>
+      </w:r>
+    </w:p>
+    <w:p>
+      <w:pPr>
+        <w:spacing w:after="0"/>
+        <w:rPr>
+          <w:szCs w:val="24"/>
+        </w:rPr>
+      </w:pPr>
+      <w:r>
+        <w:rPr>
+          <w:szCs w:val="24"/>
+        </w:rPr>
+        <w:tab/>
+        <w:t>Параметры надписей:</w:t>
+      </w:r>
+    </w:p>
+    <w:p>
+      <w:pPr>
+        <w:pStyle w:val="a3"/>
+        <w:numPr>
+          <w:ilvl w:val="0"/>
+          <w:numId w:val="5"/>
+        </w:numPr>
+        <w:spacing w:after="0"/>
+        <w:rPr>
+          <w:szCs w:val="24"/>
+        </w:rPr>
+      </w:pPr>
+      <w:r>
+        <w:rPr>
+          <w:szCs w:val="24"/>
+        </w:rPr>
+        <w:t>Содержание</w:t>
+      </w:r>
+    </w:p>
+    <w:p>
+      <w:pPr>
+        <w:pStyle w:val="a3"/>
+        <w:numPr>
+          <w:ilvl w:val="0"/>
+          <w:numId w:val="5"/>
+        </w:numPr>
+        <w:spacing w:after="0"/>
+        <w:rPr>
+          <w:szCs w:val="24"/>
+        </w:rPr>
+      </w:pPr>
+      <w:r>
+        <w:rPr>
+          <w:szCs w:val="24"/>
+        </w:rPr>
+        <w:t>Показывать/показывать при финале/не показывать</w:t>
+      </w:r>
+    </w:p>
+    <w:p>
+      <w:pPr>
+        <w:pStyle w:val="a3"/>
+        <w:numPr>
+          <w:ilvl w:val="0"/>
+          <w:numId w:val="5"/>
+        </w:numPr>
+        <w:spacing w:after="0"/>
+        <w:rPr>
+          <w:szCs w:val="24"/>
+        </w:rPr>
+      </w:pPr>
+      <w:r>
+        <w:rPr>
+          <w:szCs w:val="24"/>
+        </w:rPr>
+        <w:t>Цвет шрифта</w:t>
+      </w:r>
+    </w:p>
+    <w:p>
+      <w:pPr>
+        <w:pStyle w:val="a3"/>
+        <w:numPr>
+          <w:ilvl w:val="0"/>
+          <w:numId w:val="5"/>
+        </w:numPr>
+        <w:spacing w:after="0"/>
+        <w:rPr>
+          <w:szCs w:val="24"/>
+        </w:rPr>
+      </w:pPr>
+      <w:r>
+        <w:rPr>
+          <w:szCs w:val="24"/>
+        </w:rPr>
+        <w:t>Тип шрифта</w:t>
+      </w:r>
+    </w:p>
+    <w:p>
+      <w:pPr>
+        <w:pStyle w:val="a3"/>
+        <w:numPr>
+          <w:ilvl w:val="0"/>
+          <w:numId w:val="5"/>
+        </w:numPr>
+        <w:spacing w:after="0"/>
+        <w:rPr>
+          <w:szCs w:val="24"/>
+        </w:rPr>
+      </w:pPr>
+      <w:r>
+        <w:rPr>
+          <w:szCs w:val="24"/>
+        </w:rPr>
+        <w:t>Размер шрифта</w:t>
+      </w:r>
+    </w:p>
+    <w:p>
+      <w:pPr>
+        <w:spacing w:after="0"/>
+        <w:rPr>
+          <w:szCs w:val="24"/>
+        </w:rPr>
+      </w:pPr>
+    </w:p>
+    <w:p>
+      <w:pPr>
+        <w:spacing w:after="0"/>
+        <w:rPr>
+          <w:szCs w:val="24"/>
+        </w:rPr>
+      </w:pPr>
+      <w:r>
+        <w:rPr>
+          <w:szCs w:val="24"/>
+        </w:rPr>
+        <w:tab/>
+        <w:t>Надписи должно быть три:</w:t>
+      </w:r>
+    </w:p>
+    <w:p>
+      <w:pPr>
+        <w:pStyle w:val="a3"/>
+        <w:numPr>
+          <w:ilvl w:val="0"/>
+          <w:numId w:val="6"/>
+        </w:numPr>
+        <w:spacing w:after="0"/>
+        <w:rPr>
+          <w:szCs w:val="24"/>
+        </w:rPr>
+      </w:pPr>
+      <w:r>
+        <w:rPr>
+          <w:szCs w:val="24"/>
+        </w:rPr>
+        <w:t>Над колонкой с фамилией/именем</w:t>
+      </w:r>
+    </w:p>
+    <w:p>
+      <w:pPr>
+        <w:pStyle w:val="a3"/>
+        <w:numPr>
+          <w:ilvl w:val="0"/>
+          <w:numId w:val="6"/>
+        </w:numPr>
+        <w:spacing w:after="0"/>
+        <w:rPr>
+          <w:szCs w:val="24"/>
+        </w:rPr>
+      </w:pPr>
+      <w:r>
+        <w:rPr>
+          <w:szCs w:val="24"/>
+        </w:rPr>
+        <w:t>Над колонкой с баллами</w:t>
+      </w:r>
+    </w:p>
+    <w:p>
+      <w:pPr>
+        <w:pStyle w:val="a3"/>
+        <w:numPr>
+          <w:ilvl w:val="0"/>
+          <w:numId w:val="6"/>
+        </w:numPr>
+        <w:spacing w:after="0"/>
+        <w:rPr>
+          <w:szCs w:val="24"/>
+        </w:rPr>
+      </w:pPr>
+      <w:r>
+        <w:rPr>
+          <w:szCs w:val="24"/>
+        </w:rPr>
+        <w:t>Над колонкой с местами</w:t>
+      </w:r>
+    </w:p>
+    <w:p>
+      <w:pPr>
+        <w:spacing w:after="0"/>
+        <w:rPr>
+          <w:szCs w:val="24"/>
+        </w:rPr>
+      </w:pPr>
+    </w:p>
+    <w:p>
+      <w:pPr>
+        <w:spacing w:after="0"/>
+        <w:rPr>
+          <w:szCs w:val="24"/>
+        </w:rPr>
+      </w:pPr>
+    </w:p>
+    <w:p>
+      <w:pPr>
+        <w:spacing w:after="0"/>
+        <w:rPr>
+          <w:szCs w:val="24"/>
+        </w:rPr>
+      </w:pPr>
+    </w:p>
+    <w:p>
+      <w:pPr>
+        <w:spacing w:after="0"/>
+        <w:rPr>
+          <w:sz w:val="40"/>
+          <w:szCs w:val="24"/>
+        </w:rPr>
+      </w:pPr>
+      <w:r>
+        <w:rPr>
+          <w:sz w:val="40"/>
+          <w:szCs w:val="24"/>
+          <w:highlight w:val="red"/>
         </w:rPr>
         <w:t xml:space="preserve">Видео по </w:t>
       </w:r>
@@ -2941,7 +3222,7 @@
         <w:rPr>
           <w:sz w:val="40"/>
           <w:szCs w:val="24"/>
-          <w:highlight w:val="darkYellow"/>
+          <w:highlight w:val="red"/>
           <w:lang w:val="en-US"/>
         </w:rPr>
         <w:t>п</w:t>
@@ -2951,7 +3232,7 @@
         <w:rPr>
           <w:sz w:val="40"/>
           <w:szCs w:val="24"/>
-          <w:highlight w:val="darkYellow"/>
+          <w:highlight w:val="red"/>
         </w:rPr>
         <w:t>оказу</w:t>
       </w:r>
@@ -2960,7 +3241,7 @@
         <w:rPr>
           <w:sz w:val="40"/>
           <w:szCs w:val="24"/>
-          <w:highlight w:val="darkYellow"/>
+          <w:highlight w:val="red"/>
         </w:rPr>
         <w:t xml:space="preserve"> результатов</w:t>
       </w:r>
@@ -2983,14 +3264,6 @@
       <w:pPr>
         <w:spacing w:after="0"/>
         <w:rPr>
-          <w:szCs w:val="24"/>
-        </w:rPr>
-      </w:pPr>
-    </w:p>
-    <w:p>
-      <w:pPr>
-        <w:spacing w:after="0"/>
-        <w:rPr>
           <w:sz w:val="40"/>
           <w:szCs w:val="24"/>
           <w:highlight w:val="green"/>
@@ -3003,56 +3276,15 @@
         <w:rPr>
           <w:sz w:val="40"/>
           <w:szCs w:val="24"/>
+        </w:rPr>
+      </w:pPr>
+      <w:r>
+        <w:rPr>
+          <w:sz w:val="40"/>
+          <w:szCs w:val="24"/>
           <w:highlight w:val="green"/>
-        </w:rPr>
-      </w:pPr>
-    </w:p>
-    <w:p>
-      <w:pPr>
-        <w:spacing w:after="0"/>
-        <w:rPr>
-          <w:sz w:val="40"/>
-          <w:szCs w:val="24"/>
-          <w:highlight w:val="green"/>
-        </w:rPr>
-      </w:pPr>
-    </w:p>
-    <w:p>
-      <w:pPr>
-        <w:spacing w:after="0"/>
-        <w:rPr>
-          <w:sz w:val="40"/>
-          <w:szCs w:val="24"/>
-          <w:highlight w:val="green"/>
-        </w:rPr>
-      </w:pPr>
-    </w:p>
-    <w:p>
-      <w:pPr>
-        <w:spacing w:after="0"/>
-        <w:rPr>
-          <w:sz w:val="40"/>
-          <w:szCs w:val="24"/>
-          <w:highlight w:val="green"/>
-        </w:rPr>
-      </w:pPr>
-    </w:p>
-    <w:p>
-      <w:pPr>
-        <w:spacing w:after="0"/>
-        <w:rPr>
-          <w:sz w:val="40"/>
-          <w:szCs w:val="24"/>
-        </w:rPr>
-      </w:pPr>
-      <w:r>
-        <w:rPr>
-          <w:sz w:val="40"/>
-          <w:szCs w:val="24"/>
-          <w:highlight w:val="green"/>
-          <w:lang w:val="en-US"/>
-        </w:rPr>
-        <w:lastRenderedPageBreak/>
+          <w:lang w:val="en-US"/>
+        </w:rPr>
         <w:t>BUG #1</w:t>
       </w:r>
       <w:r>
@@ -3200,6 +3432,7 @@
         </w:numPr>
         <w:spacing w:after="0"/>
         <w:rPr>
+          <w:sz w:val="40"/>
           <w:szCs w:val="24"/>
         </w:rPr>
       </w:pPr>
@@ -3214,14 +3447,6 @@
       <w:pPr>
         <w:spacing w:after="0"/>
         <w:rPr>
-          <w:szCs w:val="24"/>
-        </w:rPr>
-      </w:pPr>
-    </w:p>
-    <w:p>
-      <w:pPr>
-        <w:spacing w:after="0"/>
-        <w:rPr>
           <w:sz w:val="40"/>
           <w:szCs w:val="24"/>
           <w:highlight w:val="red"/>
@@ -3234,42 +3459,22 @@
         <w:rPr>
           <w:sz w:val="40"/>
           <w:szCs w:val="24"/>
-          <w:highlight w:val="red"/>
-        </w:rPr>
-      </w:pPr>
-    </w:p>
-    <w:p>
-      <w:pPr>
-        <w:spacing w:after="0"/>
+        </w:rPr>
+      </w:pPr>
+      <w:r>
         <w:rPr>
           <w:sz w:val="40"/>
           <w:szCs w:val="24"/>
-          <w:highlight w:val="red"/>
-        </w:rPr>
-      </w:pPr>
-    </w:p>
-    <w:p>
-      <w:pPr>
-        <w:spacing w:after="0"/>
+          <w:highlight w:val="green"/>
+          <w:lang w:val="en-US"/>
+        </w:rPr>
+        <w:t>BUG</w:t>
+      </w:r>
+      <w:r>
         <w:rPr>
           <w:sz w:val="40"/>
           <w:szCs w:val="24"/>
-        </w:rPr>
-      </w:pPr>
-      <w:r>
-        <w:rPr>
-          <w:sz w:val="40"/>
-          <w:szCs w:val="24"/>
           <w:highlight w:val="green"/>
-          <w:lang w:val="en-US"/>
-        </w:rPr>
-        <w:t>BUG</w:t>
-      </w:r>
-      <w:r>
-        <w:rPr>
-          <w:sz w:val="40"/>
-          <w:szCs w:val="24"/>
-          <w:highlight w:val="green"/>
         </w:rPr>
         <w:t xml:space="preserve"> #2 УСТРАНЕНО</w:t>
       </w:r>
@@ -3281,6 +3486,12 @@
           <w:szCs w:val="24"/>
         </w:rPr>
       </w:pPr>
+      <w:r>
+        <w:rPr>
+          <w:szCs w:val="24"/>
+        </w:rPr>
+        <w:tab/>
+      </w:r>
       <w:r>
         <w:rPr>
           <w:szCs w:val="24"/>
@@ -3343,6 +3554,300 @@
         </w:rPr>
         <w:tab/>
         <w:t>Перед загрузкой данных нужно удалить старые.</w:t>
+      </w:r>
+    </w:p>
+    <w:p>
+      <w:pPr>
+        <w:spacing w:after="0"/>
+        <w:rPr>
+          <w:szCs w:val="24"/>
+        </w:rPr>
+      </w:pPr>
+    </w:p>
+    <w:p>
+      <w:pPr>
+        <w:spacing w:after="0"/>
+        <w:rPr>
+          <w:szCs w:val="24"/>
+        </w:rPr>
+      </w:pPr>
+    </w:p>
+    <w:p>
+      <w:pPr>
+        <w:spacing w:after="0"/>
+        <w:rPr>
+          <w:szCs w:val="24"/>
+        </w:rPr>
+      </w:pPr>
+    </w:p>
+    <w:p>
+      <w:pPr>
+        <w:spacing w:after="0"/>
+        <w:rPr>
+          <w:sz w:val="40"/>
+          <w:szCs w:val="24"/>
+          <w:highlight w:val="green"/>
+          <w:lang w:val="en-US"/>
+        </w:rPr>
+      </w:pPr>
+      <w:r>
+        <w:rPr>
+          <w:sz w:val="40"/>
+          <w:szCs w:val="24"/>
+          <w:highlight w:val="green"/>
+          <w:lang w:val="en-US"/>
+        </w:rPr>
+        <w:lastRenderedPageBreak/>
+        <w:t>BUG #3 УСТРАНЕНО</w:t>
+      </w:r>
+    </w:p>
+    <w:p>
+      <w:pPr>
+        <w:spacing w:after="0"/>
+        <w:rPr>
+          <w:szCs w:val="24"/>
+        </w:rPr>
+      </w:pPr>
+    </w:p>
+    <w:p>
+      <w:pPr>
+        <w:spacing w:after="0"/>
+        <w:rPr>
+          <w:szCs w:val="24"/>
+        </w:rPr>
+      </w:pPr>
+      <w:r>
+        <w:rPr>
+          <w:szCs w:val="24"/>
+        </w:rPr>
+        <w:tab/>
+      </w:r>
+      <w:r>
+        <w:rPr>
+          <w:szCs w:val="24"/>
+        </w:rPr>
+        <w:t>Не запускался старый режим. Данные не проходили проверку на совместимость.</w:t>
+      </w:r>
+    </w:p>
+    <w:p>
+      <w:pPr>
+        <w:spacing w:after="0"/>
+        <w:rPr>
+          <w:szCs w:val="24"/>
+        </w:rPr>
+      </w:pPr>
+    </w:p>
+    <w:p>
+      <w:pPr>
+        <w:spacing w:after="0"/>
+        <w:rPr>
+          <w:szCs w:val="24"/>
+        </w:rPr>
+      </w:pPr>
+      <w:r>
+        <w:rPr>
+          <w:szCs w:val="24"/>
+        </w:rPr>
+        <w:tab/>
+      </w:r>
+      <w:r>
+        <w:rPr>
+          <w:szCs w:val="24"/>
+          <w:u w:val="single"/>
+        </w:rPr>
+        <w:t>УСТРАНЕНИЕ</w:t>
+      </w:r>
+      <w:r>
+        <w:rPr>
+          <w:szCs w:val="24"/>
+          <w:u w:val="single"/>
+        </w:rPr>
+        <w:t>:</w:t>
+      </w:r>
+      <w:bookmarkStart w:id="0" w:name="_GoBack"/>
+      <w:bookmarkEnd w:id="0"/>
+    </w:p>
+    <w:p>
+      <w:pPr>
+        <w:spacing w:after="0"/>
+        <w:rPr>
+          <w:szCs w:val="24"/>
+        </w:rPr>
+      </w:pPr>
+      <w:r>
+        <w:rPr>
+          <w:szCs w:val="24"/>
+        </w:rPr>
+        <w:tab/>
+      </w:r>
+      <w:r>
+        <w:rPr>
+          <w:szCs w:val="24"/>
+        </w:rPr>
+        <w:t>Как оказалось, на одном из этапов проверки (проверки на дробные баллы)</w:t>
+      </w:r>
+      <w:r>
+        <w:rPr>
+          <w:szCs w:val="24"/>
+        </w:rPr>
+        <w:t xml:space="preserve"> условие на, собственно, наличие дробной части, было написано с наиглупейшей ошибкой:</w:t>
+      </w:r>
+    </w:p>
+    <w:p>
+      <w:pPr>
+        <w:spacing w:after="0"/>
+        <w:rPr>
+          <w:szCs w:val="24"/>
+        </w:rPr>
+      </w:pPr>
+      <w:r>
+        <w:rPr>
+          <w:szCs w:val="24"/>
+        </w:rPr>
+        <w:t>(</w:t>
+      </w:r>
+      <w:proofErr w:type="spellStart"/>
+      <w:r>
+        <w:rPr>
+          <w:szCs w:val="24"/>
+          <w:lang w:val="en-US"/>
+        </w:rPr>
+        <w:t>LogicConverter.cs</w:t>
+      </w:r>
+      <w:proofErr w:type="spellEnd"/>
+      <w:r>
+        <w:rPr>
+          <w:szCs w:val="24"/>
+          <w:lang w:val="en-US"/>
+        </w:rPr>
+        <w:t xml:space="preserve">, </w:t>
+      </w:r>
+      <w:r>
+        <w:rPr>
+          <w:szCs w:val="24"/>
+        </w:rPr>
+        <w:t>строка 32)</w:t>
+      </w:r>
+    </w:p>
+    <w:p>
+      <w:pPr>
+        <w:spacing w:after="0"/>
+        <w:rPr>
+          <w:szCs w:val="24"/>
+        </w:rPr>
+      </w:pPr>
+      <w:r>
+        <w:rPr>
+          <w:noProof/>
+          <w:lang w:eastAsia="ru-RU"/>
+        </w:rPr>
+        <w:drawing>
+          <wp:inline distT="0" distB="0" distL="0" distR="0" wp14:anchorId="5151C3F7" wp14:editId="09C8168A">
+            <wp:extent cx="5305425" cy="1066800"/>
+            <wp:effectExtent l="0" t="0" r="9525" b="0"/>
+            <wp:docPr id="2" name="Рисунок 2"/>
+            <wp:cNvGraphicFramePr>
+              <a:graphicFrameLocks xmlns:a="http://schemas.openxmlformats.org/drawingml/2006/main" noChangeAspect="1"/>
+            </wp:cNvGraphicFramePr>
+            <a:graphic xmlns:a="http://schemas.openxmlformats.org/drawingml/2006/main">
+              <a:graphicData uri="http://schemas.openxmlformats.org/drawingml/2006/picture">
+                <pic:pic xmlns:pic="http://schemas.openxmlformats.org/drawingml/2006/picture">
+                  <pic:nvPicPr>
+                    <pic:cNvPr id="1" name=""/>
+                    <pic:cNvPicPr/>
+                  </pic:nvPicPr>
+                  <pic:blipFill>
+                    <a:blip r:embed="rId9"/>
+                    <a:stretch>
+                      <a:fillRect/>
+                    </a:stretch>
+                  </pic:blipFill>
+                  <pic:spPr>
+                    <a:xfrm>
+                      <a:off x="0" y="0"/>
+                      <a:ext cx="5305425" cy="1066800"/>
+                    </a:xfrm>
+                    <a:prstGeom prst="rect">
+                      <a:avLst/>
+                    </a:prstGeom>
+                  </pic:spPr>
+                </pic:pic>
+              </a:graphicData>
+            </a:graphic>
+          </wp:inline>
+        </w:drawing>
+      </w:r>
+    </w:p>
+    <w:p>
+      <w:pPr>
+        <w:spacing w:after="0"/>
+        <w:rPr>
+          <w:szCs w:val="24"/>
+        </w:rPr>
+      </w:pPr>
+    </w:p>
+    <w:p>
+      <w:pPr>
+        <w:spacing w:after="0"/>
+        <w:rPr>
+          <w:szCs w:val="24"/>
+        </w:rPr>
+      </w:pPr>
+      <w:r>
+        <w:rPr>
+          <w:szCs w:val="24"/>
+        </w:rPr>
+        <w:tab/>
+        <w:t>Решено следующим образом:</w:t>
+      </w:r>
+    </w:p>
+    <w:p>
+      <w:pPr>
+        <w:spacing w:after="0"/>
+        <w:rPr>
+          <w:szCs w:val="24"/>
+        </w:rPr>
+      </w:pPr>
+      <w:r>
+        <w:rPr>
+          <w:noProof/>
+          <w:lang w:eastAsia="ru-RU"/>
+        </w:rPr>
+        <w:drawing>
+          <wp:inline distT="0" distB="0" distL="0" distR="0" wp14:anchorId="15B9C367" wp14:editId="2631709E">
+            <wp:extent cx="5940425" cy="962025"/>
+            <wp:effectExtent l="0" t="0" r="3175" b="9525"/>
+            <wp:docPr id="3" name="Рисунок 3"/>
+            <wp:cNvGraphicFramePr>
+              <a:graphicFrameLocks xmlns:a="http://schemas.openxmlformats.org/drawingml/2006/main" noChangeAspect="1"/>
+            </wp:cNvGraphicFramePr>
+            <a:graphic xmlns:a="http://schemas.openxmlformats.org/drawingml/2006/main">
+              <a:graphicData uri="http://schemas.openxmlformats.org/drawingml/2006/picture">
+                <pic:pic xmlns:pic="http://schemas.openxmlformats.org/drawingml/2006/picture">
+                  <pic:nvPicPr>
+                    <pic:cNvPr id="1" name=""/>
+                    <pic:cNvPicPr/>
+                  </pic:nvPicPr>
+                  <pic:blipFill>
+                    <a:blip r:embed="rId10"/>
+                    <a:stretch>
+                      <a:fillRect/>
+                    </a:stretch>
+                  </pic:blipFill>
+                  <pic:spPr>
+                    <a:xfrm>
+                      <a:off x="0" y="0"/>
+                      <a:ext cx="5940425" cy="962025"/>
+                    </a:xfrm>
+                    <a:prstGeom prst="rect">
+                      <a:avLst/>
+                    </a:prstGeom>
+                  </pic:spPr>
+                </pic:pic>
+              </a:graphicData>
+            </a:graphic>
+          </wp:inline>
+        </w:drawing>
       </w:r>
     </w:p>
     <w:sectPr>
@@ -3360,8 +3865,8 @@
   <w:abstractNum w:abstractNumId="0" w15:restartNumberingAfterBreak="0">
     <w:nsid w:val="128D5882"/>
     <w:multiLevelType w:val="hybridMultilevel"/>
-    <w:tmpl w:val="53520C66"/>
-    <w:lvl w:ilvl="0" w:tplc="909064B8">
+    <w:tmpl w:val="7EFACAC6"/>
+    <w:lvl w:ilvl="0" w:tplc="CC044A68">
       <w:start w:val="1"/>
       <w:numFmt w:val="decimal"/>
       <w:lvlText w:val="%1."/>
@@ -3371,6 +3876,8 @@
       </w:pPr>
       <w:rPr>
         <w:rFonts w:hint="default"/>
+        <w:sz w:val="22"/>
+        <w:szCs w:val="22"/>
       </w:rPr>
     </w:lvl>
     <w:lvl w:ilvl="1" w:tplc="04190019" w:tentative="1">
@@ -3536,6 +4043,232 @@
     </w:lvl>
   </w:abstractNum>
   <w:abstractNum w:abstractNumId="2" w15:restartNumberingAfterBreak="0">
+    <w:nsid w:val="4BD4524A"/>
+    <w:multiLevelType w:val="hybridMultilevel"/>
+    <w:tmpl w:val="3B8262A8"/>
+    <w:lvl w:ilvl="0" w:tplc="04190001">
+      <w:start w:val="1"/>
+      <w:numFmt w:val="bullet"/>
+      <w:lvlText w:val=""/>
+      <w:lvlJc w:val="left"/>
+      <w:pPr>
+        <w:ind w:left="1434" w:hanging="360"/>
+      </w:pPr>
+      <w:rPr>
+        <w:rFonts w:ascii="Symbol" w:hAnsi="Symbol" w:hint="default"/>
+      </w:rPr>
+    </w:lvl>
+    <w:lvl w:ilvl="1" w:tplc="04190003" w:tentative="1">
+      <w:start w:val="1"/>
+      <w:numFmt w:val="bullet"/>
+      <w:lvlText w:val="o"/>
+      <w:lvlJc w:val="left"/>
+      <w:pPr>
+        <w:ind w:left="2154" w:hanging="360"/>
+      </w:pPr>
+      <w:rPr>
+        <w:rFonts w:ascii="Courier New" w:hAnsi="Courier New" w:cs="Courier New" w:hint="default"/>
+      </w:rPr>
+    </w:lvl>
+    <w:lvl w:ilvl="2" w:tplc="04190005" w:tentative="1">
+      <w:start w:val="1"/>
+      <w:numFmt w:val="bullet"/>
+      <w:lvlText w:val=""/>
+      <w:lvlJc w:val="left"/>
+      <w:pPr>
+        <w:ind w:left="2874" w:hanging="360"/>
+      </w:pPr>
+      <w:rPr>
+        <w:rFonts w:ascii="Wingdings" w:hAnsi="Wingdings" w:hint="default"/>
+      </w:rPr>
+    </w:lvl>
+    <w:lvl w:ilvl="3" w:tplc="04190001" w:tentative="1">
+      <w:start w:val="1"/>
+      <w:numFmt w:val="bullet"/>
+      <w:lvlText w:val=""/>
+      <w:lvlJc w:val="left"/>
+      <w:pPr>
+        <w:ind w:left="3594" w:hanging="360"/>
+      </w:pPr>
+      <w:rPr>
+        <w:rFonts w:ascii="Symbol" w:hAnsi="Symbol" w:hint="default"/>
+      </w:rPr>
+    </w:lvl>
+    <w:lvl w:ilvl="4" w:tplc="04190003" w:tentative="1">
+      <w:start w:val="1"/>
+      <w:numFmt w:val="bullet"/>
+      <w:lvlText w:val="o"/>
+      <w:lvlJc w:val="left"/>
+      <w:pPr>
+        <w:ind w:left="4314" w:hanging="360"/>
+      </w:pPr>
+      <w:rPr>
+        <w:rFonts w:ascii="Courier New" w:hAnsi="Courier New" w:cs="Courier New" w:hint="default"/>
+      </w:rPr>
+    </w:lvl>
+    <w:lvl w:ilvl="5" w:tplc="04190005" w:tentative="1">
+      <w:start w:val="1"/>
+      <w:numFmt w:val="bullet"/>
+      <w:lvlText w:val=""/>
+      <w:lvlJc w:val="left"/>
+      <w:pPr>
+        <w:ind w:left="5034" w:hanging="360"/>
+      </w:pPr>
+      <w:rPr>
+        <w:rFonts w:ascii="Wingdings" w:hAnsi="Wingdings" w:hint="default"/>
+      </w:rPr>
+    </w:lvl>
+    <w:lvl w:ilvl="6" w:tplc="04190001" w:tentative="1">
+      <w:start w:val="1"/>
+      <w:numFmt w:val="bullet"/>
+      <w:lvlText w:val=""/>
+      <w:lvlJc w:val="left"/>
+      <w:pPr>
+        <w:ind w:left="5754" w:hanging="360"/>
+      </w:pPr>
+      <w:rPr>
+        <w:rFonts w:ascii="Symbol" w:hAnsi="Symbol" w:hint="default"/>
+      </w:rPr>
+    </w:lvl>
+    <w:lvl w:ilvl="7" w:tplc="04190003" w:tentative="1">
+      <w:start w:val="1"/>
+      <w:numFmt w:val="bullet"/>
+      <w:lvlText w:val="o"/>
+      <w:lvlJc w:val="left"/>
+      <w:pPr>
+        <w:ind w:left="6474" w:hanging="360"/>
+      </w:pPr>
+      <w:rPr>
+        <w:rFonts w:ascii="Courier New" w:hAnsi="Courier New" w:cs="Courier New" w:hint="default"/>
+      </w:rPr>
+    </w:lvl>
+    <w:lvl w:ilvl="8" w:tplc="04190005" w:tentative="1">
+      <w:start w:val="1"/>
+      <w:numFmt w:val="bullet"/>
+      <w:lvlText w:val=""/>
+      <w:lvlJc w:val="left"/>
+      <w:pPr>
+        <w:ind w:left="7194" w:hanging="360"/>
+      </w:pPr>
+      <w:rPr>
+        <w:rFonts w:ascii="Wingdings" w:hAnsi="Wingdings" w:hint="default"/>
+      </w:rPr>
+    </w:lvl>
+  </w:abstractNum>
+  <w:abstractNum w:abstractNumId="3" w15:restartNumberingAfterBreak="0">
+    <w:nsid w:val="5EA81441"/>
+    <w:multiLevelType w:val="hybridMultilevel"/>
+    <w:tmpl w:val="5C8E4B0C"/>
+    <w:lvl w:ilvl="0" w:tplc="04190001">
+      <w:start w:val="1"/>
+      <w:numFmt w:val="bullet"/>
+      <w:lvlText w:val=""/>
+      <w:lvlJc w:val="left"/>
+      <w:pPr>
+        <w:ind w:left="1434" w:hanging="360"/>
+      </w:pPr>
+      <w:rPr>
+        <w:rFonts w:ascii="Symbol" w:hAnsi="Symbol" w:hint="default"/>
+      </w:rPr>
+    </w:lvl>
+    <w:lvl w:ilvl="1" w:tplc="04190003" w:tentative="1">
+      <w:start w:val="1"/>
+      <w:numFmt w:val="bullet"/>
+      <w:lvlText w:val="o"/>
+      <w:lvlJc w:val="left"/>
+      <w:pPr>
+        <w:ind w:left="2154" w:hanging="360"/>
+      </w:pPr>
+      <w:rPr>
+        <w:rFonts w:ascii="Courier New" w:hAnsi="Courier New" w:cs="Courier New" w:hint="default"/>
+      </w:rPr>
+    </w:lvl>
+    <w:lvl w:ilvl="2" w:tplc="04190005" w:tentative="1">
+      <w:start w:val="1"/>
+      <w:numFmt w:val="bullet"/>
+      <w:lvlText w:val=""/>
+      <w:lvlJc w:val="left"/>
+      <w:pPr>
+        <w:ind w:left="2874" w:hanging="360"/>
+      </w:pPr>
+      <w:rPr>
+        <w:rFonts w:ascii="Wingdings" w:hAnsi="Wingdings" w:hint="default"/>
+      </w:rPr>
+    </w:lvl>
+    <w:lvl w:ilvl="3" w:tplc="04190001" w:tentative="1">
+      <w:start w:val="1"/>
+      <w:numFmt w:val="bullet"/>
+      <w:lvlText w:val=""/>
+      <w:lvlJc w:val="left"/>
+      <w:pPr>
+        <w:ind w:left="3594" w:hanging="360"/>
+      </w:pPr>
+      <w:rPr>
+        <w:rFonts w:ascii="Symbol" w:hAnsi="Symbol" w:hint="default"/>
+      </w:rPr>
+    </w:lvl>
+    <w:lvl w:ilvl="4" w:tplc="04190003" w:tentative="1">
+      <w:start w:val="1"/>
+      <w:numFmt w:val="bullet"/>
+      <w:lvlText w:val="o"/>
+      <w:lvlJc w:val="left"/>
+      <w:pPr>
+        <w:ind w:left="4314" w:hanging="360"/>
+      </w:pPr>
+      <w:rPr>
+        <w:rFonts w:ascii="Courier New" w:hAnsi="Courier New" w:cs="Courier New" w:hint="default"/>
+      </w:rPr>
+    </w:lvl>
+    <w:lvl w:ilvl="5" w:tplc="04190005" w:tentative="1">
+      <w:start w:val="1"/>
+      <w:numFmt w:val="bullet"/>
+      <w:lvlText w:val=""/>
+      <w:lvlJc w:val="left"/>
+      <w:pPr>
+        <w:ind w:left="5034" w:hanging="360"/>
+      </w:pPr>
+      <w:rPr>
+        <w:rFonts w:ascii="Wingdings" w:hAnsi="Wingdings" w:hint="default"/>
+      </w:rPr>
+    </w:lvl>
+    <w:lvl w:ilvl="6" w:tplc="04190001" w:tentative="1">
+      <w:start w:val="1"/>
+      <w:numFmt w:val="bullet"/>
+      <w:lvlText w:val=""/>
+      <w:lvlJc w:val="left"/>
+      <w:pPr>
+        <w:ind w:left="5754" w:hanging="360"/>
+      </w:pPr>
+      <w:rPr>
+        <w:rFonts w:ascii="Symbol" w:hAnsi="Symbol" w:hint="default"/>
+      </w:rPr>
+    </w:lvl>
+    <w:lvl w:ilvl="7" w:tplc="04190003" w:tentative="1">
+      <w:start w:val="1"/>
+      <w:numFmt w:val="bullet"/>
+      <w:lvlText w:val="o"/>
+      <w:lvlJc w:val="left"/>
+      <w:pPr>
+        <w:ind w:left="6474" w:hanging="360"/>
+      </w:pPr>
+      <w:rPr>
+        <w:rFonts w:ascii="Courier New" w:hAnsi="Courier New" w:cs="Courier New" w:hint="default"/>
+      </w:rPr>
+    </w:lvl>
+    <w:lvl w:ilvl="8" w:tplc="04190005" w:tentative="1">
+      <w:start w:val="1"/>
+      <w:numFmt w:val="bullet"/>
+      <w:lvlText w:val=""/>
+      <w:lvlJc w:val="left"/>
+      <w:pPr>
+        <w:ind w:left="7194" w:hanging="360"/>
+      </w:pPr>
+      <w:rPr>
+        <w:rFonts w:ascii="Wingdings" w:hAnsi="Wingdings" w:hint="default"/>
+      </w:rPr>
+    </w:lvl>
+  </w:abstractNum>
+  <w:abstractNum w:abstractNumId="4" w15:restartNumberingAfterBreak="0">
     <w:nsid w:val="600F73BF"/>
     <w:multiLevelType w:val="hybridMultilevel"/>
     <w:tmpl w:val="698ED73E"/>
@@ -3625,7 +4358,7 @@
       </w:pPr>
     </w:lvl>
   </w:abstractNum>
-  <w:abstractNum w:abstractNumId="3" w15:restartNumberingAfterBreak="0">
+  <w:abstractNum w:abstractNumId="5" w15:restartNumberingAfterBreak="0">
     <w:nsid w:val="61ED1691"/>
     <w:multiLevelType w:val="hybridMultilevel"/>
     <w:tmpl w:val="CD1E94A8"/>
@@ -3715,16 +4448,22 @@
     </w:lvl>
   </w:abstractNum>
   <w:num w:numId="1">
-    <w:abstractNumId w:val="2"/>
+    <w:abstractNumId w:val="4"/>
   </w:num>
   <w:num w:numId="2">
     <w:abstractNumId w:val="1"/>
   </w:num>
   <w:num w:numId="3">
-    <w:abstractNumId w:val="3"/>
+    <w:abstractNumId w:val="5"/>
   </w:num>
   <w:num w:numId="4">
     <w:abstractNumId w:val="0"/>
+  </w:num>
+  <w:num w:numId="5">
+    <w:abstractNumId w:val="3"/>
+  </w:num>
+  <w:num w:numId="6">
+    <w:abstractNumId w:val="2"/>
   </w:num>
 </w:numbering>
 </file>
@@ -4122,7 +4861,7 @@
   <w:style w:type="paragraph" w:default="1" w:styleId="a">
     <w:name w:val="Normal"/>
     <w:qFormat/>
-    <w:rsid w:val="00811F06"/>
+    <w:rsid w:val="00567A4E"/>
   </w:style>
   <w:style w:type="character" w:default="1" w:styleId="a0">
     <w:name w:val="Default Paragraph Font"/>

</xml_diff>

<commit_message>
1.3.0.3  - .NET Framework verison is updated up to 4.7.2
</commit_message>
<xml_diff>
--- a/Roadmap.docx
+++ b/Roadmap.docx
@@ -1503,6 +1503,7 @@
           <w:color w:val="000000"/>
           <w:sz w:val="19"/>
           <w:szCs w:val="19"/>
+          <w:lang w:val="en-US"/>
         </w:rPr>
       </w:pPr>
       <w:r>
@@ -1511,6 +1512,7 @@
           <w:color w:val="000000"/>
           <w:sz w:val="19"/>
           <w:szCs w:val="19"/>
+          <w:lang w:val="en-US"/>
         </w:rPr>
         <w:t>{</w:t>
       </w:r>
@@ -1535,6 +1537,7 @@
           <w:color w:val="000000"/>
           <w:sz w:val="19"/>
           <w:szCs w:val="19"/>
+          <w:lang w:val="en-US"/>
         </w:rPr>
         <w:t xml:space="preserve">    </w:t>
       </w:r>
@@ -1939,7 +1942,6 @@
         <w:rPr>
           <w:sz w:val="24"/>
           <w:szCs w:val="24"/>
-          <w:lang w:val="en-US"/>
         </w:rPr>
       </w:pPr>
       <w:r>
@@ -1961,7 +1963,6 @@
         <w:rPr>
           <w:sz w:val="24"/>
           <w:szCs w:val="24"/>
-          <w:lang w:val="en-US"/>
         </w:rPr>
         <w:t xml:space="preserve"> </w:t>
       </w:r>
@@ -1976,7 +1977,6 @@
         <w:rPr>
           <w:sz w:val="24"/>
           <w:szCs w:val="24"/>
-          <w:lang w:val="en-US"/>
         </w:rPr>
         <w:t xml:space="preserve"> </w:t>
       </w:r>
@@ -1991,7 +1991,6 @@
         <w:rPr>
           <w:sz w:val="24"/>
           <w:szCs w:val="24"/>
-          <w:lang w:val="en-US"/>
         </w:rPr>
         <w:t xml:space="preserve"> </w:t>
       </w:r>
@@ -2006,7 +2005,6 @@
         <w:rPr>
           <w:sz w:val="24"/>
           <w:szCs w:val="24"/>
-          <w:lang w:val="en-US"/>
         </w:rPr>
         <w:t xml:space="preserve"> </w:t>
       </w:r>
@@ -2021,7 +2019,6 @@
         <w:rPr>
           <w:sz w:val="24"/>
           <w:szCs w:val="24"/>
-          <w:lang w:val="en-US"/>
         </w:rPr>
         <w:t xml:space="preserve"> </w:t>
       </w:r>
@@ -2036,7 +2033,6 @@
         <w:rPr>
           <w:sz w:val="24"/>
           <w:szCs w:val="24"/>
-          <w:lang w:val="en-US"/>
         </w:rPr>
         <w:t xml:space="preserve"> </w:t>
       </w:r>
@@ -2054,7 +2050,6 @@
         <w:rPr>
           <w:sz w:val="24"/>
           <w:szCs w:val="24"/>
-          <w:lang w:val="en-US"/>
         </w:rPr>
         <w:t>.</w:t>
       </w:r>
@@ -2071,7 +2066,6 @@
         <w:rPr>
           <w:sz w:val="24"/>
           <w:szCs w:val="24"/>
-          <w:lang w:val="en-US"/>
         </w:rPr>
         <w:tab/>
       </w:r>
@@ -2801,7 +2795,7 @@
         <w:rPr>
           <w:sz w:val="40"/>
           <w:szCs w:val="24"/>
-          <w:highlight w:val="yellow"/>
+          <w:highlight w:val="green"/>
         </w:rPr>
         <w:t>Новые пункты в настройках</w:t>
       </w:r>
@@ -2837,13 +2831,13 @@
         <w:spacing w:after="0"/>
         <w:rPr>
           <w:szCs w:val="24"/>
-          <w:highlight w:val="yellow"/>
-        </w:rPr>
-      </w:pPr>
-      <w:r>
-        <w:rPr>
-          <w:szCs w:val="24"/>
-          <w:highlight w:val="yellow"/>
+          <w:highlight w:val="green"/>
+        </w:rPr>
+      </w:pPr>
+      <w:r>
+        <w:rPr>
+          <w:szCs w:val="24"/>
+          <w:highlight w:val="green"/>
         </w:rPr>
         <w:t>Цвет панели для панели жюри</w:t>
       </w:r>
@@ -2858,16 +2852,18 @@
         <w:spacing w:after="0"/>
         <w:rPr>
           <w:szCs w:val="24"/>
-          <w:highlight w:val="yellow"/>
-        </w:rPr>
-      </w:pPr>
-      <w:r>
-        <w:rPr>
-          <w:szCs w:val="24"/>
-          <w:highlight w:val="yellow"/>
+          <w:highlight w:val="green"/>
+        </w:rPr>
+      </w:pPr>
+      <w:r>
+        <w:rPr>
+          <w:szCs w:val="24"/>
+          <w:highlight w:val="green"/>
         </w:rPr>
         <w:t>Тип шрифта для панели жюри</w:t>
       </w:r>
+      <w:bookmarkStart w:id="0" w:name="_GoBack"/>
+      <w:bookmarkEnd w:id="0"/>
     </w:p>
     <w:p>
       <w:pPr>
@@ -2879,13 +2875,13 @@
         <w:spacing w:after="0"/>
         <w:rPr>
           <w:szCs w:val="24"/>
-          <w:highlight w:val="yellow"/>
-        </w:rPr>
-      </w:pPr>
-      <w:r>
-        <w:rPr>
-          <w:szCs w:val="24"/>
-          <w:highlight w:val="yellow"/>
+          <w:highlight w:val="green"/>
+        </w:rPr>
+      </w:pPr>
+      <w:r>
+        <w:rPr>
+          <w:szCs w:val="24"/>
+          <w:highlight w:val="green"/>
         </w:rPr>
         <w:t>Цвет контура панели для жюри</w:t>
       </w:r>
@@ -2900,13 +2896,13 @@
         <w:spacing w:after="0"/>
         <w:rPr>
           <w:szCs w:val="24"/>
-          <w:highlight w:val="yellow"/>
-        </w:rPr>
-      </w:pPr>
-      <w:r>
-        <w:rPr>
-          <w:szCs w:val="24"/>
-          <w:highlight w:val="yellow"/>
+          <w:highlight w:val="green"/>
+        </w:rPr>
+      </w:pPr>
+      <w:r>
+        <w:rPr>
+          <w:szCs w:val="24"/>
+          <w:highlight w:val="green"/>
         </w:rPr>
         <w:t>Ширина контура для панели жюри</w:t>
       </w:r>
@@ -3587,7 +3583,6 @@
           <w:sz w:val="40"/>
           <w:szCs w:val="24"/>
           <w:highlight w:val="green"/>
-          <w:lang w:val="en-US"/>
         </w:rPr>
       </w:pPr>
       <w:r>
@@ -3598,7 +3593,15 @@
           <w:lang w:val="en-US"/>
         </w:rPr>
         <w:lastRenderedPageBreak/>
-        <w:t>BUG #3 УСТРАНЕНО</w:t>
+        <w:t>BUG</w:t>
+      </w:r>
+      <w:r>
+        <w:rPr>
+          <w:sz w:val="40"/>
+          <w:szCs w:val="24"/>
+          <w:highlight w:val="green"/>
+        </w:rPr>
+        <w:t xml:space="preserve"> #3 УСТРАНЕНО</w:t>
       </w:r>
     </w:p>
     <w:p>
@@ -3664,8 +3667,6 @@
         </w:rPr>
         <w:t>:</w:t>
       </w:r>
-      <w:bookmarkStart w:id="0" w:name="_GoBack"/>
-      <w:bookmarkEnd w:id="0"/>
     </w:p>
     <w:p>
       <w:pPr>

</xml_diff>